<commit_message>
Deploying to gh-pages-test from @ eea/CLMS_documents@ee48a44a0858fae0dd68eee1cb9a46f2d847b362 🚀
</commit_message>
<xml_diff>
--- a/src/guidelines/IT_Architecture_Principles_and_Implementation_Guidelines_test.docx
+++ b/src/guidelines/IT_Architecture_Principles_and_Implementation_Guidelines_test.docx
@@ -248,7 +248,7 @@
         <w:t xml:space="preserve"> </w:t>
       </w:r>
       <w:r>
-        <w:t xml:space="preserve">– refers to sets of instructions, written in scripting languages designed to automate repetitive tasks and processes. These scripts streamline workflows, reduce the need for manual intervention and ensure consistency and efficiency in performing tasks.</w:t>
+        <w:t xml:space="preserve">- refers to sets of instructions, written in scripting languages designed to automate repetitive tasks and processes. These scripts streamline workflows, reduce the need for manual intervention and ensure consistency and efficiency in performing tasks.</w:t>
       </w:r>
     </w:p>
     <w:p>
@@ -269,7 +269,7 @@
         <w:t xml:space="preserve"> </w:t>
       </w:r>
       <w:r>
-        <w:t xml:space="preserve">– is a custom-designed software/solution that is tailored to meet the unique needs, requirements, and preferences of a particular client or organization.</w:t>
+        <w:t xml:space="preserve">- is a custom-designed software/solution that is tailored to meet the unique needs, requirements, and preferences of a particular client or organization.</w:t>
       </w:r>
     </w:p>
     <w:p>
@@ -290,7 +290,7 @@
         <w:t xml:space="preserve"> </w:t>
       </w:r>
       <w:r>
-        <w:t xml:space="preserve">– software products that are developed, marketed, and sold for profit by software companies or developers. Commercial software is typically licensed to end-users, who must purchase it or pay a subscription fee.</w:t>
+        <w:t xml:space="preserve">- software products that are developed, marketed, and sold for profit by software companies or developers. Commercial software is typically licensed to end-users, who must purchase it or pay a subscription fee.</w:t>
       </w:r>
     </w:p>
     <w:p>
@@ -305,7 +305,7 @@
           <w:bCs/>
           <w:b/>
         </w:rPr>
-        <w:t xml:space="preserve">Continuous Integration and Continuous Deployment (CI/CD) –</w:t>
+        <w:t xml:space="preserve">Continuous Integration and Continuous Deployment (CI/CD) -</w:t>
       </w:r>
       <w:r>
         <w:t xml:space="preserve"> </w:t>
@@ -542,7 +542,7 @@
         <w:t xml:space="preserve"> </w:t>
       </w:r>
       <w:r>
-        <w:t xml:space="preserve">– applications, frameworks, and utilities that software developers use to create, debug, maintain, or support software.</w:t>
+        <w:t xml:space="preserve">- applications, frameworks, and utilities that software developers use to create, debug, maintain, or support software.</w:t>
       </w:r>
     </w:p>
     <w:p>
@@ -609,7 +609,7 @@
       </w:r>
     </w:p>
     <w:bookmarkEnd w:id="22"/>
-    <w:bookmarkStart w:id="34" w:name="principles"/>
+    <w:bookmarkStart w:id="33" w:name="principles"/>
     <w:p>
       <w:pPr>
         <w:pStyle w:val="Heading1"/>
@@ -828,8 +828,8 @@
         <w:tblLayout w:type="fixed"/>
       </w:tblPr>
       <w:tblGrid>
-        <w:gridCol w:w="3960"/>
-        <w:gridCol w:w="3960"/>
+        <w:gridCol w:w="2640"/>
+        <w:gridCol w:w="5280"/>
       </w:tblGrid>
       <w:tr>
         <w:trPr>
@@ -847,7 +847,7 @@
                 <w:bCs/>
                 <w:b/>
               </w:rPr>
-              <w:t xml:space="preserve">Architecture 1 (Scalability 1):</w:t>
+              <w:t xml:space="preserve">Architecture 1:</w:t>
             </w:r>
           </w:p>
         </w:tc>
@@ -1010,8 +1010,8 @@
         <w:tblLayout w:type="fixed"/>
       </w:tblPr>
       <w:tblGrid>
-        <w:gridCol w:w="3960"/>
-        <w:gridCol w:w="3960"/>
+        <w:gridCol w:w="2090"/>
+        <w:gridCol w:w="5830"/>
       </w:tblGrid>
       <w:tr>
         <w:trPr>
@@ -1029,7 +1029,7 @@
                 <w:bCs/>
                 <w:b/>
               </w:rPr>
-              <w:t xml:space="preserve">Architecture 2 (Maintainability 2):</w:t>
+              <w:t xml:space="preserve">Architecture 2:</w:t>
             </w:r>
           </w:p>
         </w:tc>
@@ -1192,8 +1192,8 @@
         <w:tblLayout w:type="fixed"/>
       </w:tblPr>
       <w:tblGrid>
-        <w:gridCol w:w="3960"/>
-        <w:gridCol w:w="3960"/>
+        <w:gridCol w:w="2090"/>
+        <w:gridCol w:w="5830"/>
       </w:tblGrid>
       <w:tr>
         <w:trPr>
@@ -1211,7 +1211,7 @@
                 <w:bCs/>
                 <w:b/>
               </w:rPr>
-              <w:t xml:space="preserve">Architecture 3 (Scalability 2):</w:t>
+              <w:t xml:space="preserve">Architecture 3:</w:t>
             </w:r>
           </w:p>
         </w:tc>
@@ -1374,8 +1374,8 @@
         <w:tblLayout w:type="fixed"/>
       </w:tblPr>
       <w:tblGrid>
-        <w:gridCol w:w="3960"/>
-        <w:gridCol w:w="3960"/>
+        <w:gridCol w:w="2090"/>
+        <w:gridCol w:w="5830"/>
       </w:tblGrid>
       <w:tr>
         <w:trPr>
@@ -1566,8 +1566,8 @@
         <w:tblLayout w:type="fixed"/>
       </w:tblPr>
       <w:tblGrid>
-        <w:gridCol w:w="3960"/>
-        <w:gridCol w:w="3960"/>
+        <w:gridCol w:w="2090"/>
+        <w:gridCol w:w="5830"/>
       </w:tblGrid>
       <w:tr>
         <w:trPr>
@@ -1748,8 +1748,8 @@
         <w:tblLayout w:type="fixed"/>
       </w:tblPr>
       <w:tblGrid>
-        <w:gridCol w:w="3960"/>
-        <w:gridCol w:w="3960"/>
+        <w:gridCol w:w="2090"/>
+        <w:gridCol w:w="5830"/>
       </w:tblGrid>
       <w:tr>
         <w:trPr>
@@ -1930,8 +1930,8 @@
         <w:tblLayout w:type="fixed"/>
       </w:tblPr>
       <w:tblGrid>
-        <w:gridCol w:w="3960"/>
-        <w:gridCol w:w="3960"/>
+        <w:gridCol w:w="2090"/>
+        <w:gridCol w:w="5830"/>
       </w:tblGrid>
       <w:tr>
         <w:trPr>
@@ -2112,8 +2112,8 @@
         <w:tblLayout w:type="fixed"/>
       </w:tblPr>
       <w:tblGrid>
-        <w:gridCol w:w="3960"/>
-        <w:gridCol w:w="3960"/>
+        <w:gridCol w:w="2090"/>
+        <w:gridCol w:w="5830"/>
       </w:tblGrid>
       <w:tr>
         <w:trPr>
@@ -2294,8 +2294,8 @@
         <w:tblLayout w:type="fixed"/>
       </w:tblPr>
       <w:tblGrid>
-        <w:gridCol w:w="3960"/>
-        <w:gridCol w:w="3960"/>
+        <w:gridCol w:w="2090"/>
+        <w:gridCol w:w="5830"/>
       </w:tblGrid>
       <w:tr>
         <w:trPr>
@@ -2486,8 +2486,8 @@
         <w:tblLayout w:type="fixed"/>
       </w:tblPr>
       <w:tblGrid>
-        <w:gridCol w:w="3960"/>
-        <w:gridCol w:w="3960"/>
+        <w:gridCol w:w="2090"/>
+        <w:gridCol w:w="5830"/>
       </w:tblGrid>
       <w:tr>
         <w:trPr>
@@ -2680,8 +2680,8 @@
         <w:tblLayout w:type="fixed"/>
       </w:tblPr>
       <w:tblGrid>
-        <w:gridCol w:w="3960"/>
-        <w:gridCol w:w="3960"/>
+        <w:gridCol w:w="2090"/>
+        <w:gridCol w:w="5830"/>
       </w:tblGrid>
       <w:tr>
         <w:trPr>
@@ -2890,7 +2890,7 @@
                 <w:bCs/>
                 <w:b/>
               </w:rPr>
-              <w:t xml:space="preserve">Transparency 1*:</w:t>
+              <w:t xml:space="preserve">Transparency 1:</w:t>
             </w:r>
           </w:p>
         </w:tc>
@@ -3065,8 +3065,8 @@
         <w:tblLayout w:type="fixed"/>
       </w:tblPr>
       <w:tblGrid>
-        <w:gridCol w:w="3960"/>
-        <w:gridCol w:w="3960"/>
+        <w:gridCol w:w="2090"/>
+        <w:gridCol w:w="5830"/>
       </w:tblGrid>
       <w:tr>
         <w:trPr>
@@ -3247,8 +3247,8 @@
         <w:tblLayout w:type="fixed"/>
       </w:tblPr>
       <w:tblGrid>
-        <w:gridCol w:w="3960"/>
-        <w:gridCol w:w="3960"/>
+        <w:gridCol w:w="2090"/>
+        <w:gridCol w:w="5830"/>
       </w:tblGrid>
       <w:tr>
         <w:trPr>
@@ -3266,7 +3266,7 @@
                 <w:bCs/>
                 <w:b/>
               </w:rPr>
-              <w:t xml:space="preserve">Transparency 3*:</w:t>
+              <w:t xml:space="preserve">Transparency 3:</w:t>
             </w:r>
           </w:p>
         </w:tc>
@@ -3439,8 +3439,8 @@
         <w:tblLayout w:type="fixed"/>
       </w:tblPr>
       <w:tblGrid>
-        <w:gridCol w:w="3960"/>
-        <w:gridCol w:w="3960"/>
+        <w:gridCol w:w="2090"/>
+        <w:gridCol w:w="5830"/>
       </w:tblGrid>
       <w:tr>
         <w:trPr>
@@ -3621,8 +3621,8 @@
         <w:tblLayout w:type="fixed"/>
       </w:tblPr>
       <w:tblGrid>
-        <w:gridCol w:w="3960"/>
-        <w:gridCol w:w="3960"/>
+        <w:gridCol w:w="2090"/>
+        <w:gridCol w:w="5830"/>
       </w:tblGrid>
       <w:tr>
         <w:trPr>
@@ -3803,8 +3803,8 @@
         <w:tblLayout w:type="fixed"/>
       </w:tblPr>
       <w:tblGrid>
-        <w:gridCol w:w="3960"/>
-        <w:gridCol w:w="3960"/>
+        <w:gridCol w:w="2090"/>
+        <w:gridCol w:w="5830"/>
       </w:tblGrid>
       <w:tr>
         <w:trPr>
@@ -3985,8 +3985,8 @@
         <w:tblLayout w:type="fixed"/>
       </w:tblPr>
       <w:tblGrid>
-        <w:gridCol w:w="3960"/>
-        <w:gridCol w:w="3960"/>
+        <w:gridCol w:w="2090"/>
+        <w:gridCol w:w="5830"/>
       </w:tblGrid>
       <w:tr>
         <w:trPr>
@@ -4167,8 +4167,8 @@
         <w:tblLayout w:type="fixed"/>
       </w:tblPr>
       <w:tblGrid>
-        <w:gridCol w:w="3960"/>
-        <w:gridCol w:w="3960"/>
+        <w:gridCol w:w="2090"/>
+        <w:gridCol w:w="5830"/>
       </w:tblGrid>
       <w:tr>
         <w:trPr>
@@ -4359,8 +4359,8 @@
         <w:tblLayout w:type="fixed"/>
       </w:tblPr>
       <w:tblGrid>
-        <w:gridCol w:w="3960"/>
-        <w:gridCol w:w="3960"/>
+        <w:gridCol w:w="2090"/>
+        <w:gridCol w:w="5830"/>
       </w:tblGrid>
       <w:tr>
         <w:trPr>
@@ -4541,8 +4541,8 @@
         <w:tblLayout w:type="fixed"/>
       </w:tblPr>
       <w:tblGrid>
-        <w:gridCol w:w="3960"/>
-        <w:gridCol w:w="3960"/>
+        <w:gridCol w:w="2090"/>
+        <w:gridCol w:w="5830"/>
       </w:tblGrid>
       <w:tr>
         <w:trPr>
@@ -4733,8 +4733,8 @@
         <w:tblLayout w:type="fixed"/>
       </w:tblPr>
       <w:tblGrid>
-        <w:gridCol w:w="3960"/>
-        <w:gridCol w:w="3960"/>
+        <w:gridCol w:w="2090"/>
+        <w:gridCol w:w="5830"/>
       </w:tblGrid>
       <w:tr>
         <w:trPr>
@@ -4915,8 +4915,8 @@
         <w:tblLayout w:type="fixed"/>
       </w:tblPr>
       <w:tblGrid>
-        <w:gridCol w:w="3960"/>
-        <w:gridCol w:w="3960"/>
+        <w:gridCol w:w="2090"/>
+        <w:gridCol w:w="5830"/>
       </w:tblGrid>
       <w:tr>
         <w:trPr>
@@ -5097,8 +5097,8 @@
         <w:tblLayout w:type="fixed"/>
       </w:tblPr>
       <w:tblGrid>
-        <w:gridCol w:w="3960"/>
-        <w:gridCol w:w="3960"/>
+        <w:gridCol w:w="2090"/>
+        <w:gridCol w:w="5830"/>
       </w:tblGrid>
       <w:tr>
         <w:trPr>
@@ -5279,8 +5279,8 @@
         <w:tblLayout w:type="fixed"/>
       </w:tblPr>
       <w:tblGrid>
-        <w:gridCol w:w="3960"/>
-        <w:gridCol w:w="3960"/>
+        <w:gridCol w:w="2090"/>
+        <w:gridCol w:w="5830"/>
       </w:tblGrid>
       <w:tr>
         <w:trPr>
@@ -5463,8 +5463,8 @@
         <w:tblLayout w:type="fixed"/>
       </w:tblPr>
       <w:tblGrid>
-        <w:gridCol w:w="3960"/>
-        <w:gridCol w:w="3960"/>
+        <w:gridCol w:w="2090"/>
+        <w:gridCol w:w="5830"/>
       </w:tblGrid>
       <w:tr>
         <w:trPr>
@@ -5645,8 +5645,8 @@
         <w:tblLayout w:type="fixed"/>
       </w:tblPr>
       <w:tblGrid>
-        <w:gridCol w:w="3960"/>
-        <w:gridCol w:w="3960"/>
+        <w:gridCol w:w="2090"/>
+        <w:gridCol w:w="5830"/>
       </w:tblGrid>
       <w:tr>
         <w:trPr>
@@ -5811,20 +5811,7 @@
       </w:tr>
     </w:tbl>
     <w:bookmarkEnd w:id="32"/>
-    <w:bookmarkStart w:id="33" w:name="section"/>
-    <w:p>
-      <w:pPr>
-        <w:pStyle w:val="Heading2"/>
-      </w:pPr>
-      <w:r>
-        <w:t xml:space="preserve">4.9</w:t>
-      </w:r>
-      <w:r>
-        <w:t xml:space="preserve"> </w:t>
-      </w:r>
-    </w:p>
     <w:bookmarkEnd w:id="33"/>
-    <w:bookmarkEnd w:id="34"/>
     <w:sectPr>
       <w:headerReference r:id="rId11" w:type="even"/>
       <w:headerReference r:id="rId10" w:type="default"/>

</xml_diff>

<commit_message>
Deploying to gh-pages-test from @ eea/CLMS_documents@1ea08bd695c563507bf3ff98d951eab680f274d4 🚀
</commit_message>
<xml_diff>
--- a/src/guidelines/IT_Architecture_Principles_and_Implementation_Guidelines_test.docx
+++ b/src/guidelines/IT_Architecture_Principles_and_Implementation_Guidelines_test.docx
@@ -211,10 +211,7 @@
     </w:p>
     <w:p>
       <w:pPr>
-        <w:numPr>
-          <w:ilvl w:val="0"/>
-          <w:numId w:val="1001"/>
-        </w:numPr>
+        <w:pStyle w:val="BodyText"/>
       </w:pPr>
       <w:r>
         <w:rPr>
@@ -232,10 +229,7 @@
     </w:p>
     <w:p>
       <w:pPr>
-        <w:numPr>
-          <w:ilvl w:val="0"/>
-          <w:numId w:val="1001"/>
-        </w:numPr>
+        <w:pStyle w:val="BodyText"/>
       </w:pPr>
       <w:r>
         <w:rPr>
@@ -253,10 +247,7 @@
     </w:p>
     <w:p>
       <w:pPr>
-        <w:numPr>
-          <w:ilvl w:val="0"/>
-          <w:numId w:val="1001"/>
-        </w:numPr>
+        <w:pStyle w:val="BodyText"/>
       </w:pPr>
       <w:r>
         <w:rPr>
@@ -274,10 +265,7 @@
     </w:p>
     <w:p>
       <w:pPr>
-        <w:numPr>
-          <w:ilvl w:val="0"/>
-          <w:numId w:val="1001"/>
-        </w:numPr>
+        <w:pStyle w:val="BodyText"/>
       </w:pPr>
       <w:r>
         <w:rPr>
@@ -295,10 +283,7 @@
     </w:p>
     <w:p>
       <w:pPr>
-        <w:numPr>
-          <w:ilvl w:val="0"/>
-          <w:numId w:val="1001"/>
-        </w:numPr>
+        <w:pStyle w:val="BodyText"/>
       </w:pPr>
       <w:r>
         <w:rPr>
@@ -316,10 +301,7 @@
     </w:p>
     <w:p>
       <w:pPr>
-        <w:numPr>
-          <w:ilvl w:val="0"/>
-          <w:numId w:val="1001"/>
-        </w:numPr>
+        <w:pStyle w:val="BodyText"/>
       </w:pPr>
       <w:r>
         <w:rPr>
@@ -337,10 +319,7 @@
     </w:p>
     <w:p>
       <w:pPr>
-        <w:numPr>
-          <w:ilvl w:val="0"/>
-          <w:numId w:val="1001"/>
-        </w:numPr>
+        <w:pStyle w:val="BodyText"/>
       </w:pPr>
       <w:r>
         <w:rPr>
@@ -358,10 +337,7 @@
     </w:p>
     <w:p>
       <w:pPr>
-        <w:numPr>
-          <w:ilvl w:val="0"/>
-          <w:numId w:val="1001"/>
-        </w:numPr>
+        <w:pStyle w:val="BodyText"/>
       </w:pPr>
       <w:r>
         <w:rPr>
@@ -379,10 +355,7 @@
     </w:p>
     <w:p>
       <w:pPr>
-        <w:numPr>
-          <w:ilvl w:val="0"/>
-          <w:numId w:val="1001"/>
-        </w:numPr>
+        <w:pStyle w:val="BodyText"/>
       </w:pPr>
       <w:r>
         <w:rPr>
@@ -400,10 +373,7 @@
     </w:p>
     <w:p>
       <w:pPr>
-        <w:numPr>
-          <w:ilvl w:val="0"/>
-          <w:numId w:val="1001"/>
-        </w:numPr>
+        <w:pStyle w:val="BodyText"/>
       </w:pPr>
       <w:r>
         <w:rPr>
@@ -421,10 +391,7 @@
     </w:p>
     <w:p>
       <w:pPr>
-        <w:numPr>
-          <w:ilvl w:val="0"/>
-          <w:numId w:val="1001"/>
-        </w:numPr>
+        <w:pStyle w:val="BodyText"/>
       </w:pPr>
       <w:r>
         <w:rPr>
@@ -442,10 +409,7 @@
     </w:p>
     <w:p>
       <w:pPr>
-        <w:numPr>
-          <w:ilvl w:val="0"/>
-          <w:numId w:val="1001"/>
-        </w:numPr>
+        <w:pStyle w:val="BodyText"/>
       </w:pPr>
       <w:r>
         <w:rPr>
@@ -463,10 +427,7 @@
     </w:p>
     <w:p>
       <w:pPr>
-        <w:numPr>
-          <w:ilvl w:val="0"/>
-          <w:numId w:val="1001"/>
-        </w:numPr>
+        <w:pStyle w:val="BodyText"/>
       </w:pPr>
       <w:r>
         <w:rPr>
@@ -484,10 +445,7 @@
     </w:p>
     <w:p>
       <w:pPr>
-        <w:numPr>
-          <w:ilvl w:val="0"/>
-          <w:numId w:val="1001"/>
-        </w:numPr>
+        <w:pStyle w:val="BodyText"/>
       </w:pPr>
       <w:r>
         <w:rPr>
@@ -505,10 +463,7 @@
     </w:p>
     <w:p>
       <w:pPr>
-        <w:numPr>
-          <w:ilvl w:val="0"/>
-          <w:numId w:val="1001"/>
-        </w:numPr>
+        <w:pStyle w:val="BodyText"/>
       </w:pPr>
       <w:r>
         <w:rPr>
@@ -526,10 +481,7 @@
     </w:p>
     <w:p>
       <w:pPr>
-        <w:numPr>
-          <w:ilvl w:val="0"/>
-          <w:numId w:val="1001"/>
-        </w:numPr>
+        <w:pStyle w:val="BodyText"/>
       </w:pPr>
       <w:r>
         <w:rPr>
@@ -547,10 +499,7 @@
     </w:p>
     <w:p>
       <w:pPr>
-        <w:numPr>
-          <w:ilvl w:val="0"/>
-          <w:numId w:val="1001"/>
-        </w:numPr>
+        <w:pStyle w:val="BodyText"/>
       </w:pPr>
       <w:r>
         <w:rPr>
@@ -568,10 +517,7 @@
     </w:p>
     <w:p>
       <w:pPr>
-        <w:numPr>
-          <w:ilvl w:val="0"/>
-          <w:numId w:val="1001"/>
-        </w:numPr>
+        <w:pStyle w:val="BodyText"/>
       </w:pPr>
       <w:r>
         <w:rPr>
@@ -589,10 +535,7 @@
     </w:p>
     <w:p>
       <w:pPr>
-        <w:numPr>
-          <w:ilvl w:val="0"/>
-          <w:numId w:val="1001"/>
-        </w:numPr>
+        <w:pStyle w:val="BodyText"/>
       </w:pPr>
       <w:r>
         <w:rPr>
@@ -630,7 +573,7 @@
       <w:pPr>
         <w:numPr>
           <w:ilvl w:val="0"/>
-          <w:numId w:val="1002"/>
+          <w:numId w:val="1001"/>
         </w:numPr>
       </w:pPr>
       <w:r>
@@ -651,7 +594,7 @@
       <w:pPr>
         <w:numPr>
           <w:ilvl w:val="0"/>
-          <w:numId w:val="1002"/>
+          <w:numId w:val="1001"/>
         </w:numPr>
       </w:pPr>
       <w:r>
@@ -672,7 +615,7 @@
       <w:pPr>
         <w:numPr>
           <w:ilvl w:val="0"/>
-          <w:numId w:val="1002"/>
+          <w:numId w:val="1001"/>
         </w:numPr>
       </w:pPr>
       <w:r>
@@ -693,7 +636,7 @@
       <w:pPr>
         <w:numPr>
           <w:ilvl w:val="0"/>
-          <w:numId w:val="1002"/>
+          <w:numId w:val="1001"/>
         </w:numPr>
       </w:pPr>
       <w:r>
@@ -714,7 +657,7 @@
       <w:pPr>
         <w:numPr>
           <w:ilvl w:val="0"/>
-          <w:numId w:val="1002"/>
+          <w:numId w:val="1001"/>
         </w:numPr>
       </w:pPr>
       <w:r>
@@ -735,7 +678,7 @@
       <w:pPr>
         <w:numPr>
           <w:ilvl w:val="0"/>
-          <w:numId w:val="1002"/>
+          <w:numId w:val="1001"/>
         </w:numPr>
       </w:pPr>
       <w:r>
@@ -756,7 +699,7 @@
       <w:pPr>
         <w:numPr>
           <w:ilvl w:val="0"/>
-          <w:numId w:val="1002"/>
+          <w:numId w:val="1001"/>
         </w:numPr>
       </w:pPr>
       <w:r>
@@ -777,7 +720,7 @@
       <w:pPr>
         <w:numPr>
           <w:ilvl w:val="0"/>
-          <w:numId w:val="1002"/>
+          <w:numId w:val="1001"/>
         </w:numPr>
       </w:pPr>
       <w:r>
@@ -1010,8 +953,8 @@
         <w:tblLayout w:type="fixed"/>
       </w:tblPr>
       <w:tblGrid>
-        <w:gridCol w:w="2090"/>
-        <w:gridCol w:w="5830"/>
+        <w:gridCol w:w="2640"/>
+        <w:gridCol w:w="5280"/>
       </w:tblGrid>
       <w:tr>
         <w:trPr>
@@ -1192,8 +1135,8 @@
         <w:tblLayout w:type="fixed"/>
       </w:tblPr>
       <w:tblGrid>
-        <w:gridCol w:w="2090"/>
-        <w:gridCol w:w="5830"/>
+        <w:gridCol w:w="2640"/>
+        <w:gridCol w:w="5280"/>
       </w:tblGrid>
       <w:tr>
         <w:trPr>
@@ -1374,8 +1317,8 @@
         <w:tblLayout w:type="fixed"/>
       </w:tblPr>
       <w:tblGrid>
-        <w:gridCol w:w="2090"/>
-        <w:gridCol w:w="5830"/>
+        <w:gridCol w:w="2640"/>
+        <w:gridCol w:w="5280"/>
       </w:tblGrid>
       <w:tr>
         <w:trPr>
@@ -1566,8 +1509,8 @@
         <w:tblLayout w:type="fixed"/>
       </w:tblPr>
       <w:tblGrid>
-        <w:gridCol w:w="2090"/>
-        <w:gridCol w:w="5830"/>
+        <w:gridCol w:w="2640"/>
+        <w:gridCol w:w="5280"/>
       </w:tblGrid>
       <w:tr>
         <w:trPr>
@@ -1748,8 +1691,8 @@
         <w:tblLayout w:type="fixed"/>
       </w:tblPr>
       <w:tblGrid>
-        <w:gridCol w:w="2090"/>
-        <w:gridCol w:w="5830"/>
+        <w:gridCol w:w="2640"/>
+        <w:gridCol w:w="5280"/>
       </w:tblGrid>
       <w:tr>
         <w:trPr>
@@ -1930,8 +1873,8 @@
         <w:tblLayout w:type="fixed"/>
       </w:tblPr>
       <w:tblGrid>
-        <w:gridCol w:w="2090"/>
-        <w:gridCol w:w="5830"/>
+        <w:gridCol w:w="2640"/>
+        <w:gridCol w:w="5280"/>
       </w:tblGrid>
       <w:tr>
         <w:trPr>
@@ -2112,8 +2055,8 @@
         <w:tblLayout w:type="fixed"/>
       </w:tblPr>
       <w:tblGrid>
-        <w:gridCol w:w="2090"/>
-        <w:gridCol w:w="5830"/>
+        <w:gridCol w:w="2640"/>
+        <w:gridCol w:w="5280"/>
       </w:tblGrid>
       <w:tr>
         <w:trPr>
@@ -2294,8 +2237,8 @@
         <w:tblLayout w:type="fixed"/>
       </w:tblPr>
       <w:tblGrid>
-        <w:gridCol w:w="2090"/>
-        <w:gridCol w:w="5830"/>
+        <w:gridCol w:w="2640"/>
+        <w:gridCol w:w="5280"/>
       </w:tblGrid>
       <w:tr>
         <w:trPr>
@@ -2486,8 +2429,8 @@
         <w:tblLayout w:type="fixed"/>
       </w:tblPr>
       <w:tblGrid>
-        <w:gridCol w:w="2090"/>
-        <w:gridCol w:w="5830"/>
+        <w:gridCol w:w="2640"/>
+        <w:gridCol w:w="5280"/>
       </w:tblGrid>
       <w:tr>
         <w:trPr>
@@ -2680,8 +2623,8 @@
         <w:tblLayout w:type="fixed"/>
       </w:tblPr>
       <w:tblGrid>
-        <w:gridCol w:w="2090"/>
-        <w:gridCol w:w="5830"/>
+        <w:gridCol w:w="2640"/>
+        <w:gridCol w:w="5280"/>
       </w:tblGrid>
       <w:tr>
         <w:trPr>
@@ -3065,8 +3008,8 @@
         <w:tblLayout w:type="fixed"/>
       </w:tblPr>
       <w:tblGrid>
-        <w:gridCol w:w="2090"/>
-        <w:gridCol w:w="5830"/>
+        <w:gridCol w:w="2640"/>
+        <w:gridCol w:w="5280"/>
       </w:tblGrid>
       <w:tr>
         <w:trPr>
@@ -3247,8 +3190,8 @@
         <w:tblLayout w:type="fixed"/>
       </w:tblPr>
       <w:tblGrid>
-        <w:gridCol w:w="2090"/>
-        <w:gridCol w:w="5830"/>
+        <w:gridCol w:w="2640"/>
+        <w:gridCol w:w="5280"/>
       </w:tblGrid>
       <w:tr>
         <w:trPr>
@@ -3439,8 +3382,8 @@
         <w:tblLayout w:type="fixed"/>
       </w:tblPr>
       <w:tblGrid>
-        <w:gridCol w:w="2090"/>
-        <w:gridCol w:w="5830"/>
+        <w:gridCol w:w="2640"/>
+        <w:gridCol w:w="5280"/>
       </w:tblGrid>
       <w:tr>
         <w:trPr>
@@ -3621,8 +3564,8 @@
         <w:tblLayout w:type="fixed"/>
       </w:tblPr>
       <w:tblGrid>
-        <w:gridCol w:w="2090"/>
-        <w:gridCol w:w="5830"/>
+        <w:gridCol w:w="2640"/>
+        <w:gridCol w:w="5280"/>
       </w:tblGrid>
       <w:tr>
         <w:trPr>
@@ -3803,8 +3746,8 @@
         <w:tblLayout w:type="fixed"/>
       </w:tblPr>
       <w:tblGrid>
-        <w:gridCol w:w="2090"/>
-        <w:gridCol w:w="5830"/>
+        <w:gridCol w:w="2640"/>
+        <w:gridCol w:w="5280"/>
       </w:tblGrid>
       <w:tr>
         <w:trPr>
@@ -3985,8 +3928,8 @@
         <w:tblLayout w:type="fixed"/>
       </w:tblPr>
       <w:tblGrid>
-        <w:gridCol w:w="2090"/>
-        <w:gridCol w:w="5830"/>
+        <w:gridCol w:w="2640"/>
+        <w:gridCol w:w="5280"/>
       </w:tblGrid>
       <w:tr>
         <w:trPr>
@@ -4167,8 +4110,8 @@
         <w:tblLayout w:type="fixed"/>
       </w:tblPr>
       <w:tblGrid>
-        <w:gridCol w:w="2090"/>
-        <w:gridCol w:w="5830"/>
+        <w:gridCol w:w="2640"/>
+        <w:gridCol w:w="5280"/>
       </w:tblGrid>
       <w:tr>
         <w:trPr>
@@ -4359,8 +4302,8 @@
         <w:tblLayout w:type="fixed"/>
       </w:tblPr>
       <w:tblGrid>
-        <w:gridCol w:w="2090"/>
-        <w:gridCol w:w="5830"/>
+        <w:gridCol w:w="2640"/>
+        <w:gridCol w:w="5280"/>
       </w:tblGrid>
       <w:tr>
         <w:trPr>
@@ -4541,8 +4484,8 @@
         <w:tblLayout w:type="fixed"/>
       </w:tblPr>
       <w:tblGrid>
-        <w:gridCol w:w="2090"/>
-        <w:gridCol w:w="5830"/>
+        <w:gridCol w:w="2640"/>
+        <w:gridCol w:w="5280"/>
       </w:tblGrid>
       <w:tr>
         <w:trPr>
@@ -4733,8 +4676,8 @@
         <w:tblLayout w:type="fixed"/>
       </w:tblPr>
       <w:tblGrid>
-        <w:gridCol w:w="2090"/>
-        <w:gridCol w:w="5830"/>
+        <w:gridCol w:w="2640"/>
+        <w:gridCol w:w="5280"/>
       </w:tblGrid>
       <w:tr>
         <w:trPr>
@@ -4915,8 +4858,8 @@
         <w:tblLayout w:type="fixed"/>
       </w:tblPr>
       <w:tblGrid>
-        <w:gridCol w:w="2090"/>
-        <w:gridCol w:w="5830"/>
+        <w:gridCol w:w="2640"/>
+        <w:gridCol w:w="5280"/>
       </w:tblGrid>
       <w:tr>
         <w:trPr>
@@ -5097,8 +5040,8 @@
         <w:tblLayout w:type="fixed"/>
       </w:tblPr>
       <w:tblGrid>
-        <w:gridCol w:w="2090"/>
-        <w:gridCol w:w="5830"/>
+        <w:gridCol w:w="2640"/>
+        <w:gridCol w:w="5280"/>
       </w:tblGrid>
       <w:tr>
         <w:trPr>
@@ -5279,8 +5222,8 @@
         <w:tblLayout w:type="fixed"/>
       </w:tblPr>
       <w:tblGrid>
-        <w:gridCol w:w="2090"/>
-        <w:gridCol w:w="5830"/>
+        <w:gridCol w:w="2640"/>
+        <w:gridCol w:w="5280"/>
       </w:tblGrid>
       <w:tr>
         <w:trPr>
@@ -5463,8 +5406,8 @@
         <w:tblLayout w:type="fixed"/>
       </w:tblPr>
       <w:tblGrid>
-        <w:gridCol w:w="2090"/>
-        <w:gridCol w:w="5830"/>
+        <w:gridCol w:w="2640"/>
+        <w:gridCol w:w="5280"/>
       </w:tblGrid>
       <w:tr>
         <w:trPr>
@@ -5645,8 +5588,8 @@
         <w:tblLayout w:type="fixed"/>
       </w:tblPr>
       <w:tblGrid>
-        <w:gridCol w:w="2090"/>
-        <w:gridCol w:w="5830"/>
+        <w:gridCol w:w="2640"/>
+        <w:gridCol w:w="5280"/>
       </w:tblGrid>
       <w:tr>
         <w:trPr>
@@ -7078,82 +7021,6 @@
       </w:pPr>
     </w:lvl>
   </w:abstractNum>
-  <w:abstractNum w:abstractNumId="991">
-    <w:nsid w:val="A991"/>
-    <w:multiLevelType w:val="multilevel"/>
-    <w:lvl w:ilvl="0">
-      <w:numFmt w:val="bullet"/>
-      <w:lvlText w:val="•"/>
-      <w:lvlJc w:val="left"/>
-      <w:pPr>
-        <w:ind w:left="720" w:hanging="480"/>
-      </w:pPr>
-    </w:lvl>
-    <w:lvl w:ilvl="1">
-      <w:numFmt w:val="bullet"/>
-      <w:lvlText w:val="–"/>
-      <w:lvlJc w:val="left"/>
-      <w:pPr>
-        <w:ind w:left="1440" w:hanging="480"/>
-      </w:pPr>
-    </w:lvl>
-    <w:lvl w:ilvl="2">
-      <w:numFmt w:val="bullet"/>
-      <w:lvlText w:val="•"/>
-      <w:lvlJc w:val="left"/>
-      <w:pPr>
-        <w:ind w:left="2160" w:hanging="480"/>
-      </w:pPr>
-    </w:lvl>
-    <w:lvl w:ilvl="3">
-      <w:numFmt w:val="bullet"/>
-      <w:lvlText w:val="–"/>
-      <w:lvlJc w:val="left"/>
-      <w:pPr>
-        <w:ind w:left="2880" w:hanging="480"/>
-      </w:pPr>
-    </w:lvl>
-    <w:lvl w:ilvl="4">
-      <w:numFmt w:val="bullet"/>
-      <w:lvlText w:val="•"/>
-      <w:lvlJc w:val="left"/>
-      <w:pPr>
-        <w:ind w:left="3600" w:hanging="480"/>
-      </w:pPr>
-    </w:lvl>
-    <w:lvl w:ilvl="5">
-      <w:numFmt w:val="bullet"/>
-      <w:lvlText w:val="–"/>
-      <w:lvlJc w:val="left"/>
-      <w:pPr>
-        <w:ind w:left="4320" w:hanging="480"/>
-      </w:pPr>
-    </w:lvl>
-    <w:lvl w:ilvl="6">
-      <w:numFmt w:val="bullet"/>
-      <w:lvlText w:val="•"/>
-      <w:lvlJc w:val="left"/>
-      <w:pPr>
-        <w:ind w:left="5040" w:hanging="480"/>
-      </w:pPr>
-    </w:lvl>
-    <w:lvl w:ilvl="7">
-      <w:numFmt w:val="bullet"/>
-      <w:lvlText w:val="–"/>
-      <w:lvlJc w:val="left"/>
-      <w:pPr>
-        <w:ind w:left="5760" w:hanging="480"/>
-      </w:pPr>
-    </w:lvl>
-    <w:lvl w:ilvl="8">
-      <w:numFmt w:val="bullet"/>
-      <w:lvlText w:val="•"/>
-      <w:lvlJc w:val="left"/>
-      <w:pPr>
-        <w:ind w:left="6480" w:hanging="480"/>
-      </w:pPr>
-    </w:lvl>
-  </w:abstractNum>
   <w:abstractNum w:abstractNumId="99411">
     <w:nsid w:val="A99411"/>
     <w:multiLevelType w:val="multilevel"/>
@@ -7249,9 +7116,6 @@
     <w:abstractNumId w:val="990"/>
   </w:num>
   <w:num w:numId="1001">
-    <w:abstractNumId w:val="991"/>
-  </w:num>
-  <w:num w:numId="1002">
     <w:abstractNumId w:val="99411"/>
     <w:lvlOverride w:ilvl="0">
       <w:startOverride w:val="1"/>

</xml_diff>

<commit_message>
Deploying to gh-pages-test from @ eea/CLMS_documents@f90d69d41b64cc4ef54ee5e6209f011d000d7ce1 🚀
</commit_message>
<xml_diff>
--- a/src/guidelines/IT_Architecture_Principles_and_Implementation_Guidelines_test.docx
+++ b/src/guidelines/IT_Architecture_Principles_and_Implementation_Guidelines_test.docx
@@ -771,8 +771,8 @@
         <w:tblLayout w:type="fixed"/>
       </w:tblPr>
       <w:tblGrid>
-        <w:gridCol w:w="2640"/>
-        <w:gridCol w:w="5280"/>
+        <w:gridCol w:w="2489"/>
+        <w:gridCol w:w="5430"/>
       </w:tblGrid>
       <w:tr>
         <w:trPr>
@@ -953,8 +953,8 @@
         <w:tblLayout w:type="fixed"/>
       </w:tblPr>
       <w:tblGrid>
-        <w:gridCol w:w="2640"/>
-        <w:gridCol w:w="5280"/>
+        <w:gridCol w:w="2489"/>
+        <w:gridCol w:w="5430"/>
       </w:tblGrid>
       <w:tr>
         <w:trPr>
@@ -1135,8 +1135,8 @@
         <w:tblLayout w:type="fixed"/>
       </w:tblPr>
       <w:tblGrid>
-        <w:gridCol w:w="2640"/>
-        <w:gridCol w:w="5280"/>
+        <w:gridCol w:w="2489"/>
+        <w:gridCol w:w="5430"/>
       </w:tblGrid>
       <w:tr>
         <w:trPr>
@@ -1317,8 +1317,8 @@
         <w:tblLayout w:type="fixed"/>
       </w:tblPr>
       <w:tblGrid>
-        <w:gridCol w:w="2640"/>
-        <w:gridCol w:w="5280"/>
+        <w:gridCol w:w="2489"/>
+        <w:gridCol w:w="5430"/>
       </w:tblGrid>
       <w:tr>
         <w:trPr>
@@ -1509,8 +1509,8 @@
         <w:tblLayout w:type="fixed"/>
       </w:tblPr>
       <w:tblGrid>
-        <w:gridCol w:w="2640"/>
-        <w:gridCol w:w="5280"/>
+        <w:gridCol w:w="2489"/>
+        <w:gridCol w:w="5430"/>
       </w:tblGrid>
       <w:tr>
         <w:trPr>
@@ -1691,8 +1691,8 @@
         <w:tblLayout w:type="fixed"/>
       </w:tblPr>
       <w:tblGrid>
-        <w:gridCol w:w="2640"/>
-        <w:gridCol w:w="5280"/>
+        <w:gridCol w:w="2489"/>
+        <w:gridCol w:w="5430"/>
       </w:tblGrid>
       <w:tr>
         <w:trPr>
@@ -1873,8 +1873,8 @@
         <w:tblLayout w:type="fixed"/>
       </w:tblPr>
       <w:tblGrid>
-        <w:gridCol w:w="2640"/>
-        <w:gridCol w:w="5280"/>
+        <w:gridCol w:w="2489"/>
+        <w:gridCol w:w="5430"/>
       </w:tblGrid>
       <w:tr>
         <w:trPr>
@@ -2055,8 +2055,8 @@
         <w:tblLayout w:type="fixed"/>
       </w:tblPr>
       <w:tblGrid>
-        <w:gridCol w:w="2640"/>
-        <w:gridCol w:w="5280"/>
+        <w:gridCol w:w="2489"/>
+        <w:gridCol w:w="5430"/>
       </w:tblGrid>
       <w:tr>
         <w:trPr>
@@ -2237,8 +2237,8 @@
         <w:tblLayout w:type="fixed"/>
       </w:tblPr>
       <w:tblGrid>
-        <w:gridCol w:w="2640"/>
-        <w:gridCol w:w="5280"/>
+        <w:gridCol w:w="2489"/>
+        <w:gridCol w:w="5430"/>
       </w:tblGrid>
       <w:tr>
         <w:trPr>
@@ -2429,8 +2429,8 @@
         <w:tblLayout w:type="fixed"/>
       </w:tblPr>
       <w:tblGrid>
-        <w:gridCol w:w="2640"/>
-        <w:gridCol w:w="5280"/>
+        <w:gridCol w:w="2489"/>
+        <w:gridCol w:w="5430"/>
       </w:tblGrid>
       <w:tr>
         <w:trPr>
@@ -2623,8 +2623,8 @@
         <w:tblLayout w:type="fixed"/>
       </w:tblPr>
       <w:tblGrid>
-        <w:gridCol w:w="2640"/>
-        <w:gridCol w:w="5280"/>
+        <w:gridCol w:w="2489"/>
+        <w:gridCol w:w="5430"/>
       </w:tblGrid>
       <w:tr>
         <w:trPr>
@@ -3008,8 +3008,8 @@
         <w:tblLayout w:type="fixed"/>
       </w:tblPr>
       <w:tblGrid>
-        <w:gridCol w:w="2640"/>
-        <w:gridCol w:w="5280"/>
+        <w:gridCol w:w="2489"/>
+        <w:gridCol w:w="5430"/>
       </w:tblGrid>
       <w:tr>
         <w:trPr>
@@ -3190,8 +3190,8 @@
         <w:tblLayout w:type="fixed"/>
       </w:tblPr>
       <w:tblGrid>
-        <w:gridCol w:w="2640"/>
-        <w:gridCol w:w="5280"/>
+        <w:gridCol w:w="2489"/>
+        <w:gridCol w:w="5430"/>
       </w:tblGrid>
       <w:tr>
         <w:trPr>
@@ -3382,8 +3382,8 @@
         <w:tblLayout w:type="fixed"/>
       </w:tblPr>
       <w:tblGrid>
-        <w:gridCol w:w="2640"/>
-        <w:gridCol w:w="5280"/>
+        <w:gridCol w:w="2489"/>
+        <w:gridCol w:w="5430"/>
       </w:tblGrid>
       <w:tr>
         <w:trPr>
@@ -3564,8 +3564,8 @@
         <w:tblLayout w:type="fixed"/>
       </w:tblPr>
       <w:tblGrid>
-        <w:gridCol w:w="2640"/>
-        <w:gridCol w:w="5280"/>
+        <w:gridCol w:w="2489"/>
+        <w:gridCol w:w="5430"/>
       </w:tblGrid>
       <w:tr>
         <w:trPr>
@@ -3746,8 +3746,8 @@
         <w:tblLayout w:type="fixed"/>
       </w:tblPr>
       <w:tblGrid>
-        <w:gridCol w:w="2640"/>
-        <w:gridCol w:w="5280"/>
+        <w:gridCol w:w="2489"/>
+        <w:gridCol w:w="5430"/>
       </w:tblGrid>
       <w:tr>
         <w:trPr>
@@ -3928,8 +3928,8 @@
         <w:tblLayout w:type="fixed"/>
       </w:tblPr>
       <w:tblGrid>
-        <w:gridCol w:w="2640"/>
-        <w:gridCol w:w="5280"/>
+        <w:gridCol w:w="2489"/>
+        <w:gridCol w:w="5430"/>
       </w:tblGrid>
       <w:tr>
         <w:trPr>
@@ -4110,8 +4110,8 @@
         <w:tblLayout w:type="fixed"/>
       </w:tblPr>
       <w:tblGrid>
-        <w:gridCol w:w="2640"/>
-        <w:gridCol w:w="5280"/>
+        <w:gridCol w:w="2489"/>
+        <w:gridCol w:w="5430"/>
       </w:tblGrid>
       <w:tr>
         <w:trPr>
@@ -4302,8 +4302,8 @@
         <w:tblLayout w:type="fixed"/>
       </w:tblPr>
       <w:tblGrid>
-        <w:gridCol w:w="2640"/>
-        <w:gridCol w:w="5280"/>
+        <w:gridCol w:w="2489"/>
+        <w:gridCol w:w="5430"/>
       </w:tblGrid>
       <w:tr>
         <w:trPr>
@@ -4484,8 +4484,8 @@
         <w:tblLayout w:type="fixed"/>
       </w:tblPr>
       <w:tblGrid>
-        <w:gridCol w:w="2640"/>
-        <w:gridCol w:w="5280"/>
+        <w:gridCol w:w="2489"/>
+        <w:gridCol w:w="5430"/>
       </w:tblGrid>
       <w:tr>
         <w:trPr>
@@ -4676,8 +4676,8 @@
         <w:tblLayout w:type="fixed"/>
       </w:tblPr>
       <w:tblGrid>
-        <w:gridCol w:w="2640"/>
-        <w:gridCol w:w="5280"/>
+        <w:gridCol w:w="2489"/>
+        <w:gridCol w:w="5430"/>
       </w:tblGrid>
       <w:tr>
         <w:trPr>
@@ -4858,8 +4858,8 @@
         <w:tblLayout w:type="fixed"/>
       </w:tblPr>
       <w:tblGrid>
-        <w:gridCol w:w="2640"/>
-        <w:gridCol w:w="5280"/>
+        <w:gridCol w:w="2489"/>
+        <w:gridCol w:w="5430"/>
       </w:tblGrid>
       <w:tr>
         <w:trPr>
@@ -5040,8 +5040,8 @@
         <w:tblLayout w:type="fixed"/>
       </w:tblPr>
       <w:tblGrid>
-        <w:gridCol w:w="2640"/>
-        <w:gridCol w:w="5280"/>
+        <w:gridCol w:w="2489"/>
+        <w:gridCol w:w="5430"/>
       </w:tblGrid>
       <w:tr>
         <w:trPr>
@@ -5222,8 +5222,8 @@
         <w:tblLayout w:type="fixed"/>
       </w:tblPr>
       <w:tblGrid>
-        <w:gridCol w:w="2640"/>
-        <w:gridCol w:w="5280"/>
+        <w:gridCol w:w="2489"/>
+        <w:gridCol w:w="5430"/>
       </w:tblGrid>
       <w:tr>
         <w:trPr>
@@ -5406,8 +5406,8 @@
         <w:tblLayout w:type="fixed"/>
       </w:tblPr>
       <w:tblGrid>
-        <w:gridCol w:w="2640"/>
-        <w:gridCol w:w="5280"/>
+        <w:gridCol w:w="2489"/>
+        <w:gridCol w:w="5430"/>
       </w:tblGrid>
       <w:tr>
         <w:trPr>
@@ -5588,8 +5588,8 @@
         <w:tblLayout w:type="fixed"/>
       </w:tblPr>
       <w:tblGrid>
-        <w:gridCol w:w="2640"/>
-        <w:gridCol w:w="5280"/>
+        <w:gridCol w:w="2489"/>
+        <w:gridCol w:w="5430"/>
       </w:tblGrid>
       <w:tr>
         <w:trPr>

</xml_diff>

<commit_message>
Deploying to gh-pages-test from @ eea/CLMS_documents@8dc80990741d053d2543e9209f144d6f1e2f1a03 🚀
</commit_message>
<xml_diff>
--- a/src/guidelines/IT_Architecture_Principles_and_Implementation_Guidelines_test.docx
+++ b/src/guidelines/IT_Architecture_Principles_and_Implementation_Guidelines_test.docx
@@ -771,8 +771,8 @@
         <w:tblLayout w:type="fixed"/>
       </w:tblPr>
       <w:tblGrid>
-        <w:gridCol w:w="2489"/>
-        <w:gridCol w:w="5430"/>
+        <w:gridCol w:w="1760"/>
+        <w:gridCol w:w="6160"/>
       </w:tblGrid>
       <w:tr>
         <w:trPr>
@@ -953,8 +953,8 @@
         <w:tblLayout w:type="fixed"/>
       </w:tblPr>
       <w:tblGrid>
-        <w:gridCol w:w="2489"/>
-        <w:gridCol w:w="5430"/>
+        <w:gridCol w:w="1760"/>
+        <w:gridCol w:w="6160"/>
       </w:tblGrid>
       <w:tr>
         <w:trPr>
@@ -1135,8 +1135,8 @@
         <w:tblLayout w:type="fixed"/>
       </w:tblPr>
       <w:tblGrid>
-        <w:gridCol w:w="2489"/>
-        <w:gridCol w:w="5430"/>
+        <w:gridCol w:w="1760"/>
+        <w:gridCol w:w="6160"/>
       </w:tblGrid>
       <w:tr>
         <w:trPr>
@@ -1317,8 +1317,8 @@
         <w:tblLayout w:type="fixed"/>
       </w:tblPr>
       <w:tblGrid>
-        <w:gridCol w:w="2489"/>
-        <w:gridCol w:w="5430"/>
+        <w:gridCol w:w="1760"/>
+        <w:gridCol w:w="6160"/>
       </w:tblGrid>
       <w:tr>
         <w:trPr>
@@ -1509,8 +1509,8 @@
         <w:tblLayout w:type="fixed"/>
       </w:tblPr>
       <w:tblGrid>
-        <w:gridCol w:w="2489"/>
-        <w:gridCol w:w="5430"/>
+        <w:gridCol w:w="1760"/>
+        <w:gridCol w:w="6160"/>
       </w:tblGrid>
       <w:tr>
         <w:trPr>
@@ -1691,8 +1691,8 @@
         <w:tblLayout w:type="fixed"/>
       </w:tblPr>
       <w:tblGrid>
-        <w:gridCol w:w="2489"/>
-        <w:gridCol w:w="5430"/>
+        <w:gridCol w:w="1760"/>
+        <w:gridCol w:w="6160"/>
       </w:tblGrid>
       <w:tr>
         <w:trPr>
@@ -1873,8 +1873,8 @@
         <w:tblLayout w:type="fixed"/>
       </w:tblPr>
       <w:tblGrid>
-        <w:gridCol w:w="2489"/>
-        <w:gridCol w:w="5430"/>
+        <w:gridCol w:w="1760"/>
+        <w:gridCol w:w="6160"/>
       </w:tblGrid>
       <w:tr>
         <w:trPr>
@@ -2055,8 +2055,8 @@
         <w:tblLayout w:type="fixed"/>
       </w:tblPr>
       <w:tblGrid>
-        <w:gridCol w:w="2489"/>
-        <w:gridCol w:w="5430"/>
+        <w:gridCol w:w="1760"/>
+        <w:gridCol w:w="6160"/>
       </w:tblGrid>
       <w:tr>
         <w:trPr>
@@ -2237,8 +2237,8 @@
         <w:tblLayout w:type="fixed"/>
       </w:tblPr>
       <w:tblGrid>
-        <w:gridCol w:w="2489"/>
-        <w:gridCol w:w="5430"/>
+        <w:gridCol w:w="1760"/>
+        <w:gridCol w:w="6160"/>
       </w:tblGrid>
       <w:tr>
         <w:trPr>
@@ -2429,8 +2429,8 @@
         <w:tblLayout w:type="fixed"/>
       </w:tblPr>
       <w:tblGrid>
-        <w:gridCol w:w="2489"/>
-        <w:gridCol w:w="5430"/>
+        <w:gridCol w:w="1760"/>
+        <w:gridCol w:w="6160"/>
       </w:tblGrid>
       <w:tr>
         <w:trPr>
@@ -2623,8 +2623,8 @@
         <w:tblLayout w:type="fixed"/>
       </w:tblPr>
       <w:tblGrid>
-        <w:gridCol w:w="2489"/>
-        <w:gridCol w:w="5430"/>
+        <w:gridCol w:w="1760"/>
+        <w:gridCol w:w="6160"/>
       </w:tblGrid>
       <w:tr>
         <w:trPr>
@@ -3008,8 +3008,8 @@
         <w:tblLayout w:type="fixed"/>
       </w:tblPr>
       <w:tblGrid>
-        <w:gridCol w:w="2489"/>
-        <w:gridCol w:w="5430"/>
+        <w:gridCol w:w="1760"/>
+        <w:gridCol w:w="6160"/>
       </w:tblGrid>
       <w:tr>
         <w:trPr>
@@ -3190,8 +3190,8 @@
         <w:tblLayout w:type="fixed"/>
       </w:tblPr>
       <w:tblGrid>
-        <w:gridCol w:w="2489"/>
-        <w:gridCol w:w="5430"/>
+        <w:gridCol w:w="1760"/>
+        <w:gridCol w:w="6160"/>
       </w:tblGrid>
       <w:tr>
         <w:trPr>
@@ -3382,8 +3382,8 @@
         <w:tblLayout w:type="fixed"/>
       </w:tblPr>
       <w:tblGrid>
-        <w:gridCol w:w="2489"/>
-        <w:gridCol w:w="5430"/>
+        <w:gridCol w:w="1760"/>
+        <w:gridCol w:w="6160"/>
       </w:tblGrid>
       <w:tr>
         <w:trPr>
@@ -3564,8 +3564,8 @@
         <w:tblLayout w:type="fixed"/>
       </w:tblPr>
       <w:tblGrid>
-        <w:gridCol w:w="2489"/>
-        <w:gridCol w:w="5430"/>
+        <w:gridCol w:w="1760"/>
+        <w:gridCol w:w="6160"/>
       </w:tblGrid>
       <w:tr>
         <w:trPr>
@@ -3746,8 +3746,8 @@
         <w:tblLayout w:type="fixed"/>
       </w:tblPr>
       <w:tblGrid>
-        <w:gridCol w:w="2489"/>
-        <w:gridCol w:w="5430"/>
+        <w:gridCol w:w="1760"/>
+        <w:gridCol w:w="6160"/>
       </w:tblGrid>
       <w:tr>
         <w:trPr>
@@ -3928,8 +3928,8 @@
         <w:tblLayout w:type="fixed"/>
       </w:tblPr>
       <w:tblGrid>
-        <w:gridCol w:w="2489"/>
-        <w:gridCol w:w="5430"/>
+        <w:gridCol w:w="1760"/>
+        <w:gridCol w:w="6160"/>
       </w:tblGrid>
       <w:tr>
         <w:trPr>
@@ -4110,8 +4110,8 @@
         <w:tblLayout w:type="fixed"/>
       </w:tblPr>
       <w:tblGrid>
-        <w:gridCol w:w="2489"/>
-        <w:gridCol w:w="5430"/>
+        <w:gridCol w:w="1760"/>
+        <w:gridCol w:w="6160"/>
       </w:tblGrid>
       <w:tr>
         <w:trPr>
@@ -4302,8 +4302,8 @@
         <w:tblLayout w:type="fixed"/>
       </w:tblPr>
       <w:tblGrid>
-        <w:gridCol w:w="2489"/>
-        <w:gridCol w:w="5430"/>
+        <w:gridCol w:w="1760"/>
+        <w:gridCol w:w="6160"/>
       </w:tblGrid>
       <w:tr>
         <w:trPr>
@@ -4484,8 +4484,8 @@
         <w:tblLayout w:type="fixed"/>
       </w:tblPr>
       <w:tblGrid>
-        <w:gridCol w:w="2489"/>
-        <w:gridCol w:w="5430"/>
+        <w:gridCol w:w="1760"/>
+        <w:gridCol w:w="6160"/>
       </w:tblGrid>
       <w:tr>
         <w:trPr>
@@ -4676,8 +4676,8 @@
         <w:tblLayout w:type="fixed"/>
       </w:tblPr>
       <w:tblGrid>
-        <w:gridCol w:w="2489"/>
-        <w:gridCol w:w="5430"/>
+        <w:gridCol w:w="1760"/>
+        <w:gridCol w:w="6160"/>
       </w:tblGrid>
       <w:tr>
         <w:trPr>
@@ -4858,8 +4858,8 @@
         <w:tblLayout w:type="fixed"/>
       </w:tblPr>
       <w:tblGrid>
-        <w:gridCol w:w="2489"/>
-        <w:gridCol w:w="5430"/>
+        <w:gridCol w:w="1760"/>
+        <w:gridCol w:w="6160"/>
       </w:tblGrid>
       <w:tr>
         <w:trPr>
@@ -5040,8 +5040,8 @@
         <w:tblLayout w:type="fixed"/>
       </w:tblPr>
       <w:tblGrid>
-        <w:gridCol w:w="2489"/>
-        <w:gridCol w:w="5430"/>
+        <w:gridCol w:w="1760"/>
+        <w:gridCol w:w="6160"/>
       </w:tblGrid>
       <w:tr>
         <w:trPr>
@@ -5222,8 +5222,8 @@
         <w:tblLayout w:type="fixed"/>
       </w:tblPr>
       <w:tblGrid>
-        <w:gridCol w:w="2489"/>
-        <w:gridCol w:w="5430"/>
+        <w:gridCol w:w="1760"/>
+        <w:gridCol w:w="6160"/>
       </w:tblGrid>
       <w:tr>
         <w:trPr>
@@ -5406,8 +5406,8 @@
         <w:tblLayout w:type="fixed"/>
       </w:tblPr>
       <w:tblGrid>
-        <w:gridCol w:w="2489"/>
-        <w:gridCol w:w="5430"/>
+        <w:gridCol w:w="1760"/>
+        <w:gridCol w:w="6160"/>
       </w:tblGrid>
       <w:tr>
         <w:trPr>
@@ -5588,8 +5588,8 @@
         <w:tblLayout w:type="fixed"/>
       </w:tblPr>
       <w:tblGrid>
-        <w:gridCol w:w="2489"/>
-        <w:gridCol w:w="5430"/>
+        <w:gridCol w:w="1760"/>
+        <w:gridCol w:w="6160"/>
       </w:tblGrid>
       <w:tr>
         <w:trPr>

</xml_diff>

<commit_message>
Deploying to gh-pages-test from @ eea/CLMS_documents@6c4e88ad3609235a84f24cd6abfcf90d601444dd 🚀
</commit_message>
<xml_diff>
--- a/src/guidelines/IT_Architecture_Principles_and_Implementation_Guidelines_test.docx
+++ b/src/guidelines/IT_Architecture_Principles_and_Implementation_Guidelines_test.docx
@@ -771,8 +771,8 @@
         <w:tblLayout w:type="fixed"/>
       </w:tblPr>
       <w:tblGrid>
-        <w:gridCol w:w="1760"/>
-        <w:gridCol w:w="6160"/>
+        <w:gridCol w:w="1980"/>
+        <w:gridCol w:w="5940"/>
       </w:tblGrid>
       <w:tr>
         <w:trPr>
@@ -953,8 +953,8 @@
         <w:tblLayout w:type="fixed"/>
       </w:tblPr>
       <w:tblGrid>
-        <w:gridCol w:w="1760"/>
-        <w:gridCol w:w="6160"/>
+        <w:gridCol w:w="1980"/>
+        <w:gridCol w:w="5940"/>
       </w:tblGrid>
       <w:tr>
         <w:trPr>
@@ -1135,8 +1135,8 @@
         <w:tblLayout w:type="fixed"/>
       </w:tblPr>
       <w:tblGrid>
-        <w:gridCol w:w="1760"/>
-        <w:gridCol w:w="6160"/>
+        <w:gridCol w:w="1980"/>
+        <w:gridCol w:w="5940"/>
       </w:tblGrid>
       <w:tr>
         <w:trPr>
@@ -1317,8 +1317,8 @@
         <w:tblLayout w:type="fixed"/>
       </w:tblPr>
       <w:tblGrid>
-        <w:gridCol w:w="1760"/>
-        <w:gridCol w:w="6160"/>
+        <w:gridCol w:w="1980"/>
+        <w:gridCol w:w="5940"/>
       </w:tblGrid>
       <w:tr>
         <w:trPr>
@@ -1509,8 +1509,8 @@
         <w:tblLayout w:type="fixed"/>
       </w:tblPr>
       <w:tblGrid>
-        <w:gridCol w:w="1760"/>
-        <w:gridCol w:w="6160"/>
+        <w:gridCol w:w="1980"/>
+        <w:gridCol w:w="5940"/>
       </w:tblGrid>
       <w:tr>
         <w:trPr>
@@ -1691,8 +1691,8 @@
         <w:tblLayout w:type="fixed"/>
       </w:tblPr>
       <w:tblGrid>
-        <w:gridCol w:w="1760"/>
-        <w:gridCol w:w="6160"/>
+        <w:gridCol w:w="1980"/>
+        <w:gridCol w:w="5940"/>
       </w:tblGrid>
       <w:tr>
         <w:trPr>
@@ -1873,8 +1873,8 @@
         <w:tblLayout w:type="fixed"/>
       </w:tblPr>
       <w:tblGrid>
-        <w:gridCol w:w="1760"/>
-        <w:gridCol w:w="6160"/>
+        <w:gridCol w:w="1980"/>
+        <w:gridCol w:w="5940"/>
       </w:tblGrid>
       <w:tr>
         <w:trPr>
@@ -2055,8 +2055,8 @@
         <w:tblLayout w:type="fixed"/>
       </w:tblPr>
       <w:tblGrid>
-        <w:gridCol w:w="1760"/>
-        <w:gridCol w:w="6160"/>
+        <w:gridCol w:w="1980"/>
+        <w:gridCol w:w="5940"/>
       </w:tblGrid>
       <w:tr>
         <w:trPr>
@@ -2237,8 +2237,8 @@
         <w:tblLayout w:type="fixed"/>
       </w:tblPr>
       <w:tblGrid>
-        <w:gridCol w:w="1760"/>
-        <w:gridCol w:w="6160"/>
+        <w:gridCol w:w="1980"/>
+        <w:gridCol w:w="5940"/>
       </w:tblGrid>
       <w:tr>
         <w:trPr>
@@ -2429,8 +2429,8 @@
         <w:tblLayout w:type="fixed"/>
       </w:tblPr>
       <w:tblGrid>
-        <w:gridCol w:w="1760"/>
-        <w:gridCol w:w="6160"/>
+        <w:gridCol w:w="1980"/>
+        <w:gridCol w:w="5940"/>
       </w:tblGrid>
       <w:tr>
         <w:trPr>
@@ -2623,8 +2623,8 @@
         <w:tblLayout w:type="fixed"/>
       </w:tblPr>
       <w:tblGrid>
-        <w:gridCol w:w="1760"/>
-        <w:gridCol w:w="6160"/>
+        <w:gridCol w:w="1980"/>
+        <w:gridCol w:w="5940"/>
       </w:tblGrid>
       <w:tr>
         <w:trPr>
@@ -3008,8 +3008,8 @@
         <w:tblLayout w:type="fixed"/>
       </w:tblPr>
       <w:tblGrid>
-        <w:gridCol w:w="1760"/>
-        <w:gridCol w:w="6160"/>
+        <w:gridCol w:w="1980"/>
+        <w:gridCol w:w="5940"/>
       </w:tblGrid>
       <w:tr>
         <w:trPr>
@@ -3190,8 +3190,8 @@
         <w:tblLayout w:type="fixed"/>
       </w:tblPr>
       <w:tblGrid>
-        <w:gridCol w:w="1760"/>
-        <w:gridCol w:w="6160"/>
+        <w:gridCol w:w="1980"/>
+        <w:gridCol w:w="5940"/>
       </w:tblGrid>
       <w:tr>
         <w:trPr>
@@ -3382,8 +3382,8 @@
         <w:tblLayout w:type="fixed"/>
       </w:tblPr>
       <w:tblGrid>
-        <w:gridCol w:w="1760"/>
-        <w:gridCol w:w="6160"/>
+        <w:gridCol w:w="1980"/>
+        <w:gridCol w:w="5940"/>
       </w:tblGrid>
       <w:tr>
         <w:trPr>
@@ -3564,8 +3564,8 @@
         <w:tblLayout w:type="fixed"/>
       </w:tblPr>
       <w:tblGrid>
-        <w:gridCol w:w="1760"/>
-        <w:gridCol w:w="6160"/>
+        <w:gridCol w:w="1980"/>
+        <w:gridCol w:w="5940"/>
       </w:tblGrid>
       <w:tr>
         <w:trPr>
@@ -3746,8 +3746,8 @@
         <w:tblLayout w:type="fixed"/>
       </w:tblPr>
       <w:tblGrid>
-        <w:gridCol w:w="1760"/>
-        <w:gridCol w:w="6160"/>
+        <w:gridCol w:w="1980"/>
+        <w:gridCol w:w="5940"/>
       </w:tblGrid>
       <w:tr>
         <w:trPr>
@@ -3765,7 +3765,7 @@
                 <w:bCs/>
                 <w:b/>
               </w:rPr>
-              <w:t xml:space="preserve">Maintainability 3 (Reusability 3):</w:t>
+              <w:t xml:space="preserve">Maintainability 3:</w:t>
             </w:r>
           </w:p>
         </w:tc>
@@ -3928,8 +3928,8 @@
         <w:tblLayout w:type="fixed"/>
       </w:tblPr>
       <w:tblGrid>
-        <w:gridCol w:w="1760"/>
-        <w:gridCol w:w="6160"/>
+        <w:gridCol w:w="1980"/>
+        <w:gridCol w:w="5940"/>
       </w:tblGrid>
       <w:tr>
         <w:trPr>
@@ -4110,8 +4110,8 @@
         <w:tblLayout w:type="fixed"/>
       </w:tblPr>
       <w:tblGrid>
-        <w:gridCol w:w="1760"/>
-        <w:gridCol w:w="6160"/>
+        <w:gridCol w:w="1980"/>
+        <w:gridCol w:w="5940"/>
       </w:tblGrid>
       <w:tr>
         <w:trPr>
@@ -4302,8 +4302,8 @@
         <w:tblLayout w:type="fixed"/>
       </w:tblPr>
       <w:tblGrid>
-        <w:gridCol w:w="1760"/>
-        <w:gridCol w:w="6160"/>
+        <w:gridCol w:w="1980"/>
+        <w:gridCol w:w="5940"/>
       </w:tblGrid>
       <w:tr>
         <w:trPr>
@@ -4484,8 +4484,8 @@
         <w:tblLayout w:type="fixed"/>
       </w:tblPr>
       <w:tblGrid>
-        <w:gridCol w:w="1760"/>
-        <w:gridCol w:w="6160"/>
+        <w:gridCol w:w="1980"/>
+        <w:gridCol w:w="5940"/>
       </w:tblGrid>
       <w:tr>
         <w:trPr>
@@ -4676,8 +4676,8 @@
         <w:tblLayout w:type="fixed"/>
       </w:tblPr>
       <w:tblGrid>
-        <w:gridCol w:w="1760"/>
-        <w:gridCol w:w="6160"/>
+        <w:gridCol w:w="1980"/>
+        <w:gridCol w:w="5940"/>
       </w:tblGrid>
       <w:tr>
         <w:trPr>
@@ -4858,8 +4858,8 @@
         <w:tblLayout w:type="fixed"/>
       </w:tblPr>
       <w:tblGrid>
-        <w:gridCol w:w="1760"/>
-        <w:gridCol w:w="6160"/>
+        <w:gridCol w:w="1980"/>
+        <w:gridCol w:w="5940"/>
       </w:tblGrid>
       <w:tr>
         <w:trPr>
@@ -5040,8 +5040,8 @@
         <w:tblLayout w:type="fixed"/>
       </w:tblPr>
       <w:tblGrid>
-        <w:gridCol w:w="1760"/>
-        <w:gridCol w:w="6160"/>
+        <w:gridCol w:w="1980"/>
+        <w:gridCol w:w="5940"/>
       </w:tblGrid>
       <w:tr>
         <w:trPr>
@@ -5222,8 +5222,8 @@
         <w:tblLayout w:type="fixed"/>
       </w:tblPr>
       <w:tblGrid>
-        <w:gridCol w:w="1760"/>
-        <w:gridCol w:w="6160"/>
+        <w:gridCol w:w="1980"/>
+        <w:gridCol w:w="5940"/>
       </w:tblGrid>
       <w:tr>
         <w:trPr>
@@ -5406,8 +5406,8 @@
         <w:tblLayout w:type="fixed"/>
       </w:tblPr>
       <w:tblGrid>
-        <w:gridCol w:w="1760"/>
-        <w:gridCol w:w="6160"/>
+        <w:gridCol w:w="1980"/>
+        <w:gridCol w:w="5940"/>
       </w:tblGrid>
       <w:tr>
         <w:trPr>
@@ -5588,8 +5588,8 @@
         <w:tblLayout w:type="fixed"/>
       </w:tblPr>
       <w:tblGrid>
-        <w:gridCol w:w="1760"/>
-        <w:gridCol w:w="6160"/>
+        <w:gridCol w:w="1980"/>
+        <w:gridCol w:w="5940"/>
       </w:tblGrid>
       <w:tr>
         <w:trPr>

</xml_diff>

<commit_message>
Deploying to gh-pages-test from @ eea/CLMS_documents@ee9ba3158c657816fbe744ee12156cd4acc6cd41 🚀
</commit_message>
<xml_diff>
--- a/src/guidelines/IT_Architecture_Principles_and_Implementation_Guidelines_test.docx
+++ b/src/guidelines/IT_Architecture_Principles_and_Implementation_Guidelines_test.docx
@@ -771,8 +771,8 @@
         <w:tblLayout w:type="fixed"/>
       </w:tblPr>
       <w:tblGrid>
-        <w:gridCol w:w="1980"/>
-        <w:gridCol w:w="5940"/>
+        <w:gridCol w:w="1462"/>
+        <w:gridCol w:w="6457"/>
       </w:tblGrid>
       <w:tr>
         <w:trPr>
@@ -953,8 +953,8 @@
         <w:tblLayout w:type="fixed"/>
       </w:tblPr>
       <w:tblGrid>
-        <w:gridCol w:w="1980"/>
-        <w:gridCol w:w="5940"/>
+        <w:gridCol w:w="1462"/>
+        <w:gridCol w:w="6457"/>
       </w:tblGrid>
       <w:tr>
         <w:trPr>
@@ -1135,8 +1135,8 @@
         <w:tblLayout w:type="fixed"/>
       </w:tblPr>
       <w:tblGrid>
-        <w:gridCol w:w="1980"/>
-        <w:gridCol w:w="5940"/>
+        <w:gridCol w:w="1462"/>
+        <w:gridCol w:w="6457"/>
       </w:tblGrid>
       <w:tr>
         <w:trPr>
@@ -1317,8 +1317,8 @@
         <w:tblLayout w:type="fixed"/>
       </w:tblPr>
       <w:tblGrid>
-        <w:gridCol w:w="1980"/>
-        <w:gridCol w:w="5940"/>
+        <w:gridCol w:w="1462"/>
+        <w:gridCol w:w="6457"/>
       </w:tblGrid>
       <w:tr>
         <w:trPr>
@@ -1509,8 +1509,8 @@
         <w:tblLayout w:type="fixed"/>
       </w:tblPr>
       <w:tblGrid>
-        <w:gridCol w:w="1980"/>
-        <w:gridCol w:w="5940"/>
+        <w:gridCol w:w="1462"/>
+        <w:gridCol w:w="6457"/>
       </w:tblGrid>
       <w:tr>
         <w:trPr>
@@ -1691,8 +1691,8 @@
         <w:tblLayout w:type="fixed"/>
       </w:tblPr>
       <w:tblGrid>
-        <w:gridCol w:w="1980"/>
-        <w:gridCol w:w="5940"/>
+        <w:gridCol w:w="1462"/>
+        <w:gridCol w:w="6457"/>
       </w:tblGrid>
       <w:tr>
         <w:trPr>
@@ -1873,8 +1873,8 @@
         <w:tblLayout w:type="fixed"/>
       </w:tblPr>
       <w:tblGrid>
-        <w:gridCol w:w="1980"/>
-        <w:gridCol w:w="5940"/>
+        <w:gridCol w:w="1462"/>
+        <w:gridCol w:w="6457"/>
       </w:tblGrid>
       <w:tr>
         <w:trPr>
@@ -2055,8 +2055,8 @@
         <w:tblLayout w:type="fixed"/>
       </w:tblPr>
       <w:tblGrid>
-        <w:gridCol w:w="1980"/>
-        <w:gridCol w:w="5940"/>
+        <w:gridCol w:w="1462"/>
+        <w:gridCol w:w="6457"/>
       </w:tblGrid>
       <w:tr>
         <w:trPr>
@@ -2237,8 +2237,8 @@
         <w:tblLayout w:type="fixed"/>
       </w:tblPr>
       <w:tblGrid>
-        <w:gridCol w:w="1980"/>
-        <w:gridCol w:w="5940"/>
+        <w:gridCol w:w="1462"/>
+        <w:gridCol w:w="6457"/>
       </w:tblGrid>
       <w:tr>
         <w:trPr>
@@ -2429,8 +2429,8 @@
         <w:tblLayout w:type="fixed"/>
       </w:tblPr>
       <w:tblGrid>
-        <w:gridCol w:w="1980"/>
-        <w:gridCol w:w="5940"/>
+        <w:gridCol w:w="1462"/>
+        <w:gridCol w:w="6457"/>
       </w:tblGrid>
       <w:tr>
         <w:trPr>
@@ -2623,8 +2623,8 @@
         <w:tblLayout w:type="fixed"/>
       </w:tblPr>
       <w:tblGrid>
-        <w:gridCol w:w="1980"/>
-        <w:gridCol w:w="5940"/>
+        <w:gridCol w:w="1462"/>
+        <w:gridCol w:w="6457"/>
       </w:tblGrid>
       <w:tr>
         <w:trPr>
@@ -3008,8 +3008,8 @@
         <w:tblLayout w:type="fixed"/>
       </w:tblPr>
       <w:tblGrid>
-        <w:gridCol w:w="1980"/>
-        <w:gridCol w:w="5940"/>
+        <w:gridCol w:w="1462"/>
+        <w:gridCol w:w="6457"/>
       </w:tblGrid>
       <w:tr>
         <w:trPr>
@@ -3190,8 +3190,8 @@
         <w:tblLayout w:type="fixed"/>
       </w:tblPr>
       <w:tblGrid>
-        <w:gridCol w:w="1980"/>
-        <w:gridCol w:w="5940"/>
+        <w:gridCol w:w="1462"/>
+        <w:gridCol w:w="6457"/>
       </w:tblGrid>
       <w:tr>
         <w:trPr>
@@ -3382,8 +3382,8 @@
         <w:tblLayout w:type="fixed"/>
       </w:tblPr>
       <w:tblGrid>
-        <w:gridCol w:w="1980"/>
-        <w:gridCol w:w="5940"/>
+        <w:gridCol w:w="1462"/>
+        <w:gridCol w:w="6457"/>
       </w:tblGrid>
       <w:tr>
         <w:trPr>
@@ -3564,8 +3564,8 @@
         <w:tblLayout w:type="fixed"/>
       </w:tblPr>
       <w:tblGrid>
-        <w:gridCol w:w="1980"/>
-        <w:gridCol w:w="5940"/>
+        <w:gridCol w:w="1462"/>
+        <w:gridCol w:w="6457"/>
       </w:tblGrid>
       <w:tr>
         <w:trPr>
@@ -3746,8 +3746,8 @@
         <w:tblLayout w:type="fixed"/>
       </w:tblPr>
       <w:tblGrid>
-        <w:gridCol w:w="1980"/>
-        <w:gridCol w:w="5940"/>
+        <w:gridCol w:w="1462"/>
+        <w:gridCol w:w="6457"/>
       </w:tblGrid>
       <w:tr>
         <w:trPr>
@@ -3928,8 +3928,8 @@
         <w:tblLayout w:type="fixed"/>
       </w:tblPr>
       <w:tblGrid>
-        <w:gridCol w:w="1980"/>
-        <w:gridCol w:w="5940"/>
+        <w:gridCol w:w="1462"/>
+        <w:gridCol w:w="6457"/>
       </w:tblGrid>
       <w:tr>
         <w:trPr>
@@ -4110,8 +4110,8 @@
         <w:tblLayout w:type="fixed"/>
       </w:tblPr>
       <w:tblGrid>
-        <w:gridCol w:w="1980"/>
-        <w:gridCol w:w="5940"/>
+        <w:gridCol w:w="1462"/>
+        <w:gridCol w:w="6457"/>
       </w:tblGrid>
       <w:tr>
         <w:trPr>
@@ -4302,8 +4302,8 @@
         <w:tblLayout w:type="fixed"/>
       </w:tblPr>
       <w:tblGrid>
-        <w:gridCol w:w="1980"/>
-        <w:gridCol w:w="5940"/>
+        <w:gridCol w:w="1462"/>
+        <w:gridCol w:w="6457"/>
       </w:tblGrid>
       <w:tr>
         <w:trPr>
@@ -4484,8 +4484,8 @@
         <w:tblLayout w:type="fixed"/>
       </w:tblPr>
       <w:tblGrid>
-        <w:gridCol w:w="1980"/>
-        <w:gridCol w:w="5940"/>
+        <w:gridCol w:w="1462"/>
+        <w:gridCol w:w="6457"/>
       </w:tblGrid>
       <w:tr>
         <w:trPr>
@@ -4676,8 +4676,8 @@
         <w:tblLayout w:type="fixed"/>
       </w:tblPr>
       <w:tblGrid>
-        <w:gridCol w:w="1980"/>
-        <w:gridCol w:w="5940"/>
+        <w:gridCol w:w="1462"/>
+        <w:gridCol w:w="6457"/>
       </w:tblGrid>
       <w:tr>
         <w:trPr>
@@ -4858,8 +4858,8 @@
         <w:tblLayout w:type="fixed"/>
       </w:tblPr>
       <w:tblGrid>
-        <w:gridCol w:w="1980"/>
-        <w:gridCol w:w="5940"/>
+        <w:gridCol w:w="1462"/>
+        <w:gridCol w:w="6457"/>
       </w:tblGrid>
       <w:tr>
         <w:trPr>
@@ -5040,8 +5040,8 @@
         <w:tblLayout w:type="fixed"/>
       </w:tblPr>
       <w:tblGrid>
-        <w:gridCol w:w="1980"/>
-        <w:gridCol w:w="5940"/>
+        <w:gridCol w:w="1462"/>
+        <w:gridCol w:w="6457"/>
       </w:tblGrid>
       <w:tr>
         <w:trPr>
@@ -5222,8 +5222,8 @@
         <w:tblLayout w:type="fixed"/>
       </w:tblPr>
       <w:tblGrid>
-        <w:gridCol w:w="1980"/>
-        <w:gridCol w:w="5940"/>
+        <w:gridCol w:w="1462"/>
+        <w:gridCol w:w="6457"/>
       </w:tblGrid>
       <w:tr>
         <w:trPr>
@@ -5406,8 +5406,8 @@
         <w:tblLayout w:type="fixed"/>
       </w:tblPr>
       <w:tblGrid>
-        <w:gridCol w:w="1980"/>
-        <w:gridCol w:w="5940"/>
+        <w:gridCol w:w="1462"/>
+        <w:gridCol w:w="6457"/>
       </w:tblGrid>
       <w:tr>
         <w:trPr>
@@ -5588,8 +5588,8 @@
         <w:tblLayout w:type="fixed"/>
       </w:tblPr>
       <w:tblGrid>
-        <w:gridCol w:w="1980"/>
-        <w:gridCol w:w="5940"/>
+        <w:gridCol w:w="1462"/>
+        <w:gridCol w:w="6457"/>
       </w:tblGrid>
       <w:tr>
         <w:trPr>

</xml_diff>

<commit_message>
Deploying to gh-pages-test from @ eea/CLMS_documents@e79de588c99dfccd3559ffd55b68d094c6f63234 🚀
</commit_message>
<xml_diff>
--- a/src/guidelines/IT_Architecture_Principles_and_Implementation_Guidelines_test.docx
+++ b/src/guidelines/IT_Architecture_Principles_and_Implementation_Guidelines_test.docx
@@ -771,8 +771,8 @@
         <w:tblLayout w:type="fixed"/>
       </w:tblPr>
       <w:tblGrid>
-        <w:gridCol w:w="1462"/>
-        <w:gridCol w:w="6457"/>
+        <w:gridCol w:w="1760"/>
+        <w:gridCol w:w="6160"/>
       </w:tblGrid>
       <w:tr>
         <w:trPr>
@@ -953,8 +953,8 @@
         <w:tblLayout w:type="fixed"/>
       </w:tblPr>
       <w:tblGrid>
-        <w:gridCol w:w="1462"/>
-        <w:gridCol w:w="6457"/>
+        <w:gridCol w:w="1760"/>
+        <w:gridCol w:w="6160"/>
       </w:tblGrid>
       <w:tr>
         <w:trPr>
@@ -1135,8 +1135,8 @@
         <w:tblLayout w:type="fixed"/>
       </w:tblPr>
       <w:tblGrid>
-        <w:gridCol w:w="1462"/>
-        <w:gridCol w:w="6457"/>
+        <w:gridCol w:w="1760"/>
+        <w:gridCol w:w="6160"/>
       </w:tblGrid>
       <w:tr>
         <w:trPr>
@@ -1317,8 +1317,8 @@
         <w:tblLayout w:type="fixed"/>
       </w:tblPr>
       <w:tblGrid>
-        <w:gridCol w:w="1462"/>
-        <w:gridCol w:w="6457"/>
+        <w:gridCol w:w="1760"/>
+        <w:gridCol w:w="6160"/>
       </w:tblGrid>
       <w:tr>
         <w:trPr>
@@ -1509,8 +1509,8 @@
         <w:tblLayout w:type="fixed"/>
       </w:tblPr>
       <w:tblGrid>
-        <w:gridCol w:w="1462"/>
-        <w:gridCol w:w="6457"/>
+        <w:gridCol w:w="1760"/>
+        <w:gridCol w:w="6160"/>
       </w:tblGrid>
       <w:tr>
         <w:trPr>
@@ -1691,8 +1691,8 @@
         <w:tblLayout w:type="fixed"/>
       </w:tblPr>
       <w:tblGrid>
-        <w:gridCol w:w="1462"/>
-        <w:gridCol w:w="6457"/>
+        <w:gridCol w:w="1760"/>
+        <w:gridCol w:w="6160"/>
       </w:tblGrid>
       <w:tr>
         <w:trPr>
@@ -1873,8 +1873,8 @@
         <w:tblLayout w:type="fixed"/>
       </w:tblPr>
       <w:tblGrid>
-        <w:gridCol w:w="1462"/>
-        <w:gridCol w:w="6457"/>
+        <w:gridCol w:w="1760"/>
+        <w:gridCol w:w="6160"/>
       </w:tblGrid>
       <w:tr>
         <w:trPr>
@@ -2055,8 +2055,8 @@
         <w:tblLayout w:type="fixed"/>
       </w:tblPr>
       <w:tblGrid>
-        <w:gridCol w:w="1462"/>
-        <w:gridCol w:w="6457"/>
+        <w:gridCol w:w="1760"/>
+        <w:gridCol w:w="6160"/>
       </w:tblGrid>
       <w:tr>
         <w:trPr>
@@ -2237,8 +2237,8 @@
         <w:tblLayout w:type="fixed"/>
       </w:tblPr>
       <w:tblGrid>
-        <w:gridCol w:w="1462"/>
-        <w:gridCol w:w="6457"/>
+        <w:gridCol w:w="1760"/>
+        <w:gridCol w:w="6160"/>
       </w:tblGrid>
       <w:tr>
         <w:trPr>
@@ -2429,8 +2429,8 @@
         <w:tblLayout w:type="fixed"/>
       </w:tblPr>
       <w:tblGrid>
-        <w:gridCol w:w="1462"/>
-        <w:gridCol w:w="6457"/>
+        <w:gridCol w:w="1760"/>
+        <w:gridCol w:w="6160"/>
       </w:tblGrid>
       <w:tr>
         <w:trPr>
@@ -2623,8 +2623,8 @@
         <w:tblLayout w:type="fixed"/>
       </w:tblPr>
       <w:tblGrid>
-        <w:gridCol w:w="1462"/>
-        <w:gridCol w:w="6457"/>
+        <w:gridCol w:w="1760"/>
+        <w:gridCol w:w="6160"/>
       </w:tblGrid>
       <w:tr>
         <w:trPr>
@@ -3008,8 +3008,8 @@
         <w:tblLayout w:type="fixed"/>
       </w:tblPr>
       <w:tblGrid>
-        <w:gridCol w:w="1462"/>
-        <w:gridCol w:w="6457"/>
+        <w:gridCol w:w="1760"/>
+        <w:gridCol w:w="6160"/>
       </w:tblGrid>
       <w:tr>
         <w:trPr>
@@ -3190,8 +3190,8 @@
         <w:tblLayout w:type="fixed"/>
       </w:tblPr>
       <w:tblGrid>
-        <w:gridCol w:w="1462"/>
-        <w:gridCol w:w="6457"/>
+        <w:gridCol w:w="1760"/>
+        <w:gridCol w:w="6160"/>
       </w:tblGrid>
       <w:tr>
         <w:trPr>
@@ -3382,8 +3382,8 @@
         <w:tblLayout w:type="fixed"/>
       </w:tblPr>
       <w:tblGrid>
-        <w:gridCol w:w="1462"/>
-        <w:gridCol w:w="6457"/>
+        <w:gridCol w:w="1760"/>
+        <w:gridCol w:w="6160"/>
       </w:tblGrid>
       <w:tr>
         <w:trPr>
@@ -3564,8 +3564,8 @@
         <w:tblLayout w:type="fixed"/>
       </w:tblPr>
       <w:tblGrid>
-        <w:gridCol w:w="1462"/>
-        <w:gridCol w:w="6457"/>
+        <w:gridCol w:w="1760"/>
+        <w:gridCol w:w="6160"/>
       </w:tblGrid>
       <w:tr>
         <w:trPr>
@@ -3746,8 +3746,8 @@
         <w:tblLayout w:type="fixed"/>
       </w:tblPr>
       <w:tblGrid>
-        <w:gridCol w:w="1462"/>
-        <w:gridCol w:w="6457"/>
+        <w:gridCol w:w="1760"/>
+        <w:gridCol w:w="6160"/>
       </w:tblGrid>
       <w:tr>
         <w:trPr>
@@ -3928,8 +3928,8 @@
         <w:tblLayout w:type="fixed"/>
       </w:tblPr>
       <w:tblGrid>
-        <w:gridCol w:w="1462"/>
-        <w:gridCol w:w="6457"/>
+        <w:gridCol w:w="1760"/>
+        <w:gridCol w:w="6160"/>
       </w:tblGrid>
       <w:tr>
         <w:trPr>
@@ -4110,8 +4110,8 @@
         <w:tblLayout w:type="fixed"/>
       </w:tblPr>
       <w:tblGrid>
-        <w:gridCol w:w="1462"/>
-        <w:gridCol w:w="6457"/>
+        <w:gridCol w:w="1760"/>
+        <w:gridCol w:w="6160"/>
       </w:tblGrid>
       <w:tr>
         <w:trPr>
@@ -4302,8 +4302,8 @@
         <w:tblLayout w:type="fixed"/>
       </w:tblPr>
       <w:tblGrid>
-        <w:gridCol w:w="1462"/>
-        <w:gridCol w:w="6457"/>
+        <w:gridCol w:w="1760"/>
+        <w:gridCol w:w="6160"/>
       </w:tblGrid>
       <w:tr>
         <w:trPr>
@@ -4484,8 +4484,8 @@
         <w:tblLayout w:type="fixed"/>
       </w:tblPr>
       <w:tblGrid>
-        <w:gridCol w:w="1462"/>
-        <w:gridCol w:w="6457"/>
+        <w:gridCol w:w="1760"/>
+        <w:gridCol w:w="6160"/>
       </w:tblGrid>
       <w:tr>
         <w:trPr>
@@ -4676,8 +4676,8 @@
         <w:tblLayout w:type="fixed"/>
       </w:tblPr>
       <w:tblGrid>
-        <w:gridCol w:w="1462"/>
-        <w:gridCol w:w="6457"/>
+        <w:gridCol w:w="1760"/>
+        <w:gridCol w:w="6160"/>
       </w:tblGrid>
       <w:tr>
         <w:trPr>
@@ -4858,8 +4858,8 @@
         <w:tblLayout w:type="fixed"/>
       </w:tblPr>
       <w:tblGrid>
-        <w:gridCol w:w="1462"/>
-        <w:gridCol w:w="6457"/>
+        <w:gridCol w:w="1760"/>
+        <w:gridCol w:w="6160"/>
       </w:tblGrid>
       <w:tr>
         <w:trPr>
@@ -5040,8 +5040,8 @@
         <w:tblLayout w:type="fixed"/>
       </w:tblPr>
       <w:tblGrid>
-        <w:gridCol w:w="1462"/>
-        <w:gridCol w:w="6457"/>
+        <w:gridCol w:w="1760"/>
+        <w:gridCol w:w="6160"/>
       </w:tblGrid>
       <w:tr>
         <w:trPr>
@@ -5222,8 +5222,8 @@
         <w:tblLayout w:type="fixed"/>
       </w:tblPr>
       <w:tblGrid>
-        <w:gridCol w:w="1462"/>
-        <w:gridCol w:w="6457"/>
+        <w:gridCol w:w="1760"/>
+        <w:gridCol w:w="6160"/>
       </w:tblGrid>
       <w:tr>
         <w:trPr>
@@ -5406,8 +5406,8 @@
         <w:tblLayout w:type="fixed"/>
       </w:tblPr>
       <w:tblGrid>
-        <w:gridCol w:w="1462"/>
-        <w:gridCol w:w="6457"/>
+        <w:gridCol w:w="1760"/>
+        <w:gridCol w:w="6160"/>
       </w:tblGrid>
       <w:tr>
         <w:trPr>
@@ -5588,8 +5588,8 @@
         <w:tblLayout w:type="fixed"/>
       </w:tblPr>
       <w:tblGrid>
-        <w:gridCol w:w="1462"/>
-        <w:gridCol w:w="6457"/>
+        <w:gridCol w:w="1760"/>
+        <w:gridCol w:w="6160"/>
       </w:tblGrid>
       <w:tr>
         <w:trPr>
@@ -6216,7 +6216,7 @@
           <w:rPr>
             <w:rStyle w:val="Hyperlink"/>
           </w:rPr>
-          <w:t xml:space="preserve">European Union Public Licence - European Commission (europa.eu)</w:t>
+          <w:t xml:space="preserve">European Union Public Licence - European Commission</w:t>
         </w:r>
       </w:hyperlink>
     </w:p>

</xml_diff>

<commit_message>
Deploying to gh-pages-test from @ eea/CLMS_documents@1c8fef0d458d7487f456cbdbd5fbcd64dabf2a90 🚀
</commit_message>
<xml_diff>
--- a/src/guidelines/IT_Architecture_Principles_and_Implementation_Guidelines_test.docx
+++ b/src/guidelines/IT_Architecture_Principles_and_Implementation_Guidelines_test.docx
@@ -771,8 +771,8 @@
         <w:tblLayout w:type="fixed"/>
       </w:tblPr>
       <w:tblGrid>
-        <w:gridCol w:w="1760"/>
-        <w:gridCol w:w="6160"/>
+        <w:gridCol w:w="1545"/>
+        <w:gridCol w:w="6374"/>
       </w:tblGrid>
       <w:tr>
         <w:trPr>
@@ -953,8 +953,8 @@
         <w:tblLayout w:type="fixed"/>
       </w:tblPr>
       <w:tblGrid>
-        <w:gridCol w:w="1760"/>
-        <w:gridCol w:w="6160"/>
+        <w:gridCol w:w="1545"/>
+        <w:gridCol w:w="6374"/>
       </w:tblGrid>
       <w:tr>
         <w:trPr>
@@ -1135,8 +1135,8 @@
         <w:tblLayout w:type="fixed"/>
       </w:tblPr>
       <w:tblGrid>
-        <w:gridCol w:w="1760"/>
-        <w:gridCol w:w="6160"/>
+        <w:gridCol w:w="1545"/>
+        <w:gridCol w:w="6374"/>
       </w:tblGrid>
       <w:tr>
         <w:trPr>
@@ -1317,8 +1317,8 @@
         <w:tblLayout w:type="fixed"/>
       </w:tblPr>
       <w:tblGrid>
-        <w:gridCol w:w="1760"/>
-        <w:gridCol w:w="6160"/>
+        <w:gridCol w:w="1545"/>
+        <w:gridCol w:w="6374"/>
       </w:tblGrid>
       <w:tr>
         <w:trPr>
@@ -1509,8 +1509,8 @@
         <w:tblLayout w:type="fixed"/>
       </w:tblPr>
       <w:tblGrid>
-        <w:gridCol w:w="1760"/>
-        <w:gridCol w:w="6160"/>
+        <w:gridCol w:w="1545"/>
+        <w:gridCol w:w="6374"/>
       </w:tblGrid>
       <w:tr>
         <w:trPr>
@@ -1691,8 +1691,8 @@
         <w:tblLayout w:type="fixed"/>
       </w:tblPr>
       <w:tblGrid>
-        <w:gridCol w:w="1760"/>
-        <w:gridCol w:w="6160"/>
+        <w:gridCol w:w="1545"/>
+        <w:gridCol w:w="6374"/>
       </w:tblGrid>
       <w:tr>
         <w:trPr>
@@ -1873,8 +1873,8 @@
         <w:tblLayout w:type="fixed"/>
       </w:tblPr>
       <w:tblGrid>
-        <w:gridCol w:w="1760"/>
-        <w:gridCol w:w="6160"/>
+        <w:gridCol w:w="1545"/>
+        <w:gridCol w:w="6374"/>
       </w:tblGrid>
       <w:tr>
         <w:trPr>
@@ -2055,8 +2055,8 @@
         <w:tblLayout w:type="fixed"/>
       </w:tblPr>
       <w:tblGrid>
-        <w:gridCol w:w="1760"/>
-        <w:gridCol w:w="6160"/>
+        <w:gridCol w:w="1545"/>
+        <w:gridCol w:w="6374"/>
       </w:tblGrid>
       <w:tr>
         <w:trPr>
@@ -2237,8 +2237,8 @@
         <w:tblLayout w:type="fixed"/>
       </w:tblPr>
       <w:tblGrid>
-        <w:gridCol w:w="1760"/>
-        <w:gridCol w:w="6160"/>
+        <w:gridCol w:w="1545"/>
+        <w:gridCol w:w="6374"/>
       </w:tblGrid>
       <w:tr>
         <w:trPr>
@@ -2429,8 +2429,8 @@
         <w:tblLayout w:type="fixed"/>
       </w:tblPr>
       <w:tblGrid>
-        <w:gridCol w:w="1760"/>
-        <w:gridCol w:w="6160"/>
+        <w:gridCol w:w="1545"/>
+        <w:gridCol w:w="6374"/>
       </w:tblGrid>
       <w:tr>
         <w:trPr>
@@ -2623,8 +2623,8 @@
         <w:tblLayout w:type="fixed"/>
       </w:tblPr>
       <w:tblGrid>
-        <w:gridCol w:w="1760"/>
-        <w:gridCol w:w="6160"/>
+        <w:gridCol w:w="1545"/>
+        <w:gridCol w:w="6374"/>
       </w:tblGrid>
       <w:tr>
         <w:trPr>
@@ -3008,8 +3008,8 @@
         <w:tblLayout w:type="fixed"/>
       </w:tblPr>
       <w:tblGrid>
-        <w:gridCol w:w="1760"/>
-        <w:gridCol w:w="6160"/>
+        <w:gridCol w:w="1545"/>
+        <w:gridCol w:w="6374"/>
       </w:tblGrid>
       <w:tr>
         <w:trPr>
@@ -3190,8 +3190,8 @@
         <w:tblLayout w:type="fixed"/>
       </w:tblPr>
       <w:tblGrid>
-        <w:gridCol w:w="1760"/>
-        <w:gridCol w:w="6160"/>
+        <w:gridCol w:w="1545"/>
+        <w:gridCol w:w="6374"/>
       </w:tblGrid>
       <w:tr>
         <w:trPr>
@@ -3382,8 +3382,8 @@
         <w:tblLayout w:type="fixed"/>
       </w:tblPr>
       <w:tblGrid>
-        <w:gridCol w:w="1760"/>
-        <w:gridCol w:w="6160"/>
+        <w:gridCol w:w="1545"/>
+        <w:gridCol w:w="6374"/>
       </w:tblGrid>
       <w:tr>
         <w:trPr>
@@ -3564,8 +3564,8 @@
         <w:tblLayout w:type="fixed"/>
       </w:tblPr>
       <w:tblGrid>
-        <w:gridCol w:w="1760"/>
-        <w:gridCol w:w="6160"/>
+        <w:gridCol w:w="1545"/>
+        <w:gridCol w:w="6374"/>
       </w:tblGrid>
       <w:tr>
         <w:trPr>
@@ -3746,8 +3746,8 @@
         <w:tblLayout w:type="fixed"/>
       </w:tblPr>
       <w:tblGrid>
-        <w:gridCol w:w="1760"/>
-        <w:gridCol w:w="6160"/>
+        <w:gridCol w:w="1545"/>
+        <w:gridCol w:w="6374"/>
       </w:tblGrid>
       <w:tr>
         <w:trPr>
@@ -3928,8 +3928,8 @@
         <w:tblLayout w:type="fixed"/>
       </w:tblPr>
       <w:tblGrid>
-        <w:gridCol w:w="1760"/>
-        <w:gridCol w:w="6160"/>
+        <w:gridCol w:w="1545"/>
+        <w:gridCol w:w="6374"/>
       </w:tblGrid>
       <w:tr>
         <w:trPr>
@@ -4110,8 +4110,8 @@
         <w:tblLayout w:type="fixed"/>
       </w:tblPr>
       <w:tblGrid>
-        <w:gridCol w:w="1760"/>
-        <w:gridCol w:w="6160"/>
+        <w:gridCol w:w="1545"/>
+        <w:gridCol w:w="6374"/>
       </w:tblGrid>
       <w:tr>
         <w:trPr>
@@ -4302,8 +4302,8 @@
         <w:tblLayout w:type="fixed"/>
       </w:tblPr>
       <w:tblGrid>
-        <w:gridCol w:w="1760"/>
-        <w:gridCol w:w="6160"/>
+        <w:gridCol w:w="1545"/>
+        <w:gridCol w:w="6374"/>
       </w:tblGrid>
       <w:tr>
         <w:trPr>
@@ -4484,8 +4484,8 @@
         <w:tblLayout w:type="fixed"/>
       </w:tblPr>
       <w:tblGrid>
-        <w:gridCol w:w="1760"/>
-        <w:gridCol w:w="6160"/>
+        <w:gridCol w:w="1545"/>
+        <w:gridCol w:w="6374"/>
       </w:tblGrid>
       <w:tr>
         <w:trPr>
@@ -4676,8 +4676,8 @@
         <w:tblLayout w:type="fixed"/>
       </w:tblPr>
       <w:tblGrid>
-        <w:gridCol w:w="1760"/>
-        <w:gridCol w:w="6160"/>
+        <w:gridCol w:w="1545"/>
+        <w:gridCol w:w="6374"/>
       </w:tblGrid>
       <w:tr>
         <w:trPr>
@@ -4858,8 +4858,8 @@
         <w:tblLayout w:type="fixed"/>
       </w:tblPr>
       <w:tblGrid>
-        <w:gridCol w:w="1760"/>
-        <w:gridCol w:w="6160"/>
+        <w:gridCol w:w="1545"/>
+        <w:gridCol w:w="6374"/>
       </w:tblGrid>
       <w:tr>
         <w:trPr>
@@ -5040,8 +5040,8 @@
         <w:tblLayout w:type="fixed"/>
       </w:tblPr>
       <w:tblGrid>
-        <w:gridCol w:w="1760"/>
-        <w:gridCol w:w="6160"/>
+        <w:gridCol w:w="1545"/>
+        <w:gridCol w:w="6374"/>
       </w:tblGrid>
       <w:tr>
         <w:trPr>
@@ -5222,8 +5222,8 @@
         <w:tblLayout w:type="fixed"/>
       </w:tblPr>
       <w:tblGrid>
-        <w:gridCol w:w="1760"/>
-        <w:gridCol w:w="6160"/>
+        <w:gridCol w:w="1545"/>
+        <w:gridCol w:w="6374"/>
       </w:tblGrid>
       <w:tr>
         <w:trPr>
@@ -5406,8 +5406,8 @@
         <w:tblLayout w:type="fixed"/>
       </w:tblPr>
       <w:tblGrid>
-        <w:gridCol w:w="1760"/>
-        <w:gridCol w:w="6160"/>
+        <w:gridCol w:w="1545"/>
+        <w:gridCol w:w="6374"/>
       </w:tblGrid>
       <w:tr>
         <w:trPr>
@@ -5588,8 +5588,8 @@
         <w:tblLayout w:type="fixed"/>
       </w:tblPr>
       <w:tblGrid>
-        <w:gridCol w:w="1760"/>
-        <w:gridCol w:w="6160"/>
+        <w:gridCol w:w="1545"/>
+        <w:gridCol w:w="6374"/>
       </w:tblGrid>
       <w:tr>
         <w:trPr>

</xml_diff>

<commit_message>
Deploying to gh-pages-test from @ eea/CLMS_documents@ab25b8c86cf25f199be4a3fd629843985060f95b 🚀
</commit_message>
<xml_diff>
--- a/src/guidelines/IT_Architecture_Principles_and_Implementation_Guidelines_test.docx
+++ b/src/guidelines/IT_Architecture_Principles_and_Implementation_Guidelines_test.docx
@@ -771,8 +771,8 @@
         <w:tblLayout w:type="fixed"/>
       </w:tblPr>
       <w:tblGrid>
-        <w:gridCol w:w="1545"/>
-        <w:gridCol w:w="6374"/>
+        <w:gridCol w:w="1870"/>
+        <w:gridCol w:w="6050"/>
       </w:tblGrid>
       <w:tr>
         <w:trPr>
@@ -953,8 +953,8 @@
         <w:tblLayout w:type="fixed"/>
       </w:tblPr>
       <w:tblGrid>
-        <w:gridCol w:w="1545"/>
-        <w:gridCol w:w="6374"/>
+        <w:gridCol w:w="1870"/>
+        <w:gridCol w:w="6050"/>
       </w:tblGrid>
       <w:tr>
         <w:trPr>
@@ -1135,8 +1135,8 @@
         <w:tblLayout w:type="fixed"/>
       </w:tblPr>
       <w:tblGrid>
-        <w:gridCol w:w="1545"/>
-        <w:gridCol w:w="6374"/>
+        <w:gridCol w:w="1870"/>
+        <w:gridCol w:w="6050"/>
       </w:tblGrid>
       <w:tr>
         <w:trPr>
@@ -1317,8 +1317,8 @@
         <w:tblLayout w:type="fixed"/>
       </w:tblPr>
       <w:tblGrid>
-        <w:gridCol w:w="1545"/>
-        <w:gridCol w:w="6374"/>
+        <w:gridCol w:w="1870"/>
+        <w:gridCol w:w="6050"/>
       </w:tblGrid>
       <w:tr>
         <w:trPr>
@@ -1509,8 +1509,8 @@
         <w:tblLayout w:type="fixed"/>
       </w:tblPr>
       <w:tblGrid>
-        <w:gridCol w:w="1545"/>
-        <w:gridCol w:w="6374"/>
+        <w:gridCol w:w="1870"/>
+        <w:gridCol w:w="6050"/>
       </w:tblGrid>
       <w:tr>
         <w:trPr>
@@ -1691,8 +1691,8 @@
         <w:tblLayout w:type="fixed"/>
       </w:tblPr>
       <w:tblGrid>
-        <w:gridCol w:w="1545"/>
-        <w:gridCol w:w="6374"/>
+        <w:gridCol w:w="1870"/>
+        <w:gridCol w:w="6050"/>
       </w:tblGrid>
       <w:tr>
         <w:trPr>
@@ -1873,8 +1873,8 @@
         <w:tblLayout w:type="fixed"/>
       </w:tblPr>
       <w:tblGrid>
-        <w:gridCol w:w="1545"/>
-        <w:gridCol w:w="6374"/>
+        <w:gridCol w:w="1870"/>
+        <w:gridCol w:w="6050"/>
       </w:tblGrid>
       <w:tr>
         <w:trPr>
@@ -2055,8 +2055,8 @@
         <w:tblLayout w:type="fixed"/>
       </w:tblPr>
       <w:tblGrid>
-        <w:gridCol w:w="1545"/>
-        <w:gridCol w:w="6374"/>
+        <w:gridCol w:w="1870"/>
+        <w:gridCol w:w="6050"/>
       </w:tblGrid>
       <w:tr>
         <w:trPr>
@@ -2237,8 +2237,8 @@
         <w:tblLayout w:type="fixed"/>
       </w:tblPr>
       <w:tblGrid>
-        <w:gridCol w:w="1545"/>
-        <w:gridCol w:w="6374"/>
+        <w:gridCol w:w="1870"/>
+        <w:gridCol w:w="6050"/>
       </w:tblGrid>
       <w:tr>
         <w:trPr>
@@ -2429,8 +2429,8 @@
         <w:tblLayout w:type="fixed"/>
       </w:tblPr>
       <w:tblGrid>
-        <w:gridCol w:w="1545"/>
-        <w:gridCol w:w="6374"/>
+        <w:gridCol w:w="1870"/>
+        <w:gridCol w:w="6050"/>
       </w:tblGrid>
       <w:tr>
         <w:trPr>
@@ -2623,8 +2623,8 @@
         <w:tblLayout w:type="fixed"/>
       </w:tblPr>
       <w:tblGrid>
-        <w:gridCol w:w="1545"/>
-        <w:gridCol w:w="6374"/>
+        <w:gridCol w:w="1870"/>
+        <w:gridCol w:w="6050"/>
       </w:tblGrid>
       <w:tr>
         <w:trPr>
@@ -3008,8 +3008,8 @@
         <w:tblLayout w:type="fixed"/>
       </w:tblPr>
       <w:tblGrid>
-        <w:gridCol w:w="1545"/>
-        <w:gridCol w:w="6374"/>
+        <w:gridCol w:w="1870"/>
+        <w:gridCol w:w="6050"/>
       </w:tblGrid>
       <w:tr>
         <w:trPr>
@@ -3190,8 +3190,8 @@
         <w:tblLayout w:type="fixed"/>
       </w:tblPr>
       <w:tblGrid>
-        <w:gridCol w:w="1545"/>
-        <w:gridCol w:w="6374"/>
+        <w:gridCol w:w="1870"/>
+        <w:gridCol w:w="6050"/>
       </w:tblGrid>
       <w:tr>
         <w:trPr>
@@ -3382,8 +3382,8 @@
         <w:tblLayout w:type="fixed"/>
       </w:tblPr>
       <w:tblGrid>
-        <w:gridCol w:w="1545"/>
-        <w:gridCol w:w="6374"/>
+        <w:gridCol w:w="1870"/>
+        <w:gridCol w:w="6050"/>
       </w:tblGrid>
       <w:tr>
         <w:trPr>
@@ -3564,8 +3564,8 @@
         <w:tblLayout w:type="fixed"/>
       </w:tblPr>
       <w:tblGrid>
-        <w:gridCol w:w="1545"/>
-        <w:gridCol w:w="6374"/>
+        <w:gridCol w:w="1870"/>
+        <w:gridCol w:w="6050"/>
       </w:tblGrid>
       <w:tr>
         <w:trPr>
@@ -3746,8 +3746,8 @@
         <w:tblLayout w:type="fixed"/>
       </w:tblPr>
       <w:tblGrid>
-        <w:gridCol w:w="1545"/>
-        <w:gridCol w:w="6374"/>
+        <w:gridCol w:w="1870"/>
+        <w:gridCol w:w="6050"/>
       </w:tblGrid>
       <w:tr>
         <w:trPr>
@@ -3928,8 +3928,8 @@
         <w:tblLayout w:type="fixed"/>
       </w:tblPr>
       <w:tblGrid>
-        <w:gridCol w:w="1545"/>
-        <w:gridCol w:w="6374"/>
+        <w:gridCol w:w="1870"/>
+        <w:gridCol w:w="6050"/>
       </w:tblGrid>
       <w:tr>
         <w:trPr>
@@ -4110,8 +4110,8 @@
         <w:tblLayout w:type="fixed"/>
       </w:tblPr>
       <w:tblGrid>
-        <w:gridCol w:w="1545"/>
-        <w:gridCol w:w="6374"/>
+        <w:gridCol w:w="1870"/>
+        <w:gridCol w:w="6050"/>
       </w:tblGrid>
       <w:tr>
         <w:trPr>
@@ -4302,8 +4302,8 @@
         <w:tblLayout w:type="fixed"/>
       </w:tblPr>
       <w:tblGrid>
-        <w:gridCol w:w="1545"/>
-        <w:gridCol w:w="6374"/>
+        <w:gridCol w:w="1870"/>
+        <w:gridCol w:w="6050"/>
       </w:tblGrid>
       <w:tr>
         <w:trPr>
@@ -4484,8 +4484,8 @@
         <w:tblLayout w:type="fixed"/>
       </w:tblPr>
       <w:tblGrid>
-        <w:gridCol w:w="1545"/>
-        <w:gridCol w:w="6374"/>
+        <w:gridCol w:w="1870"/>
+        <w:gridCol w:w="6050"/>
       </w:tblGrid>
       <w:tr>
         <w:trPr>
@@ -4676,8 +4676,8 @@
         <w:tblLayout w:type="fixed"/>
       </w:tblPr>
       <w:tblGrid>
-        <w:gridCol w:w="1545"/>
-        <w:gridCol w:w="6374"/>
+        <w:gridCol w:w="1870"/>
+        <w:gridCol w:w="6050"/>
       </w:tblGrid>
       <w:tr>
         <w:trPr>
@@ -4858,8 +4858,8 @@
         <w:tblLayout w:type="fixed"/>
       </w:tblPr>
       <w:tblGrid>
-        <w:gridCol w:w="1545"/>
-        <w:gridCol w:w="6374"/>
+        <w:gridCol w:w="1870"/>
+        <w:gridCol w:w="6050"/>
       </w:tblGrid>
       <w:tr>
         <w:trPr>
@@ -5040,8 +5040,8 @@
         <w:tblLayout w:type="fixed"/>
       </w:tblPr>
       <w:tblGrid>
-        <w:gridCol w:w="1545"/>
-        <w:gridCol w:w="6374"/>
+        <w:gridCol w:w="1870"/>
+        <w:gridCol w:w="6050"/>
       </w:tblGrid>
       <w:tr>
         <w:trPr>
@@ -5222,8 +5222,8 @@
         <w:tblLayout w:type="fixed"/>
       </w:tblPr>
       <w:tblGrid>
-        <w:gridCol w:w="1545"/>
-        <w:gridCol w:w="6374"/>
+        <w:gridCol w:w="1870"/>
+        <w:gridCol w:w="6050"/>
       </w:tblGrid>
       <w:tr>
         <w:trPr>
@@ -5406,8 +5406,8 @@
         <w:tblLayout w:type="fixed"/>
       </w:tblPr>
       <w:tblGrid>
-        <w:gridCol w:w="1545"/>
-        <w:gridCol w:w="6374"/>
+        <w:gridCol w:w="1870"/>
+        <w:gridCol w:w="6050"/>
       </w:tblGrid>
       <w:tr>
         <w:trPr>
@@ -5588,8 +5588,8 @@
         <w:tblLayout w:type="fixed"/>
       </w:tblPr>
       <w:tblGrid>
-        <w:gridCol w:w="1545"/>
-        <w:gridCol w:w="6374"/>
+        <w:gridCol w:w="1870"/>
+        <w:gridCol w:w="6050"/>
       </w:tblGrid>
       <w:tr>
         <w:trPr>

</xml_diff>